<commit_message>
fix whitespace in tex, update Word doc
</commit_message>
<xml_diff>
--- a/inst/rmarkdown/latextemplate/certe.docx
+++ b/inst/rmarkdown/latextemplate/certe.docx
@@ -1,42 +1,38 @@
 
 <file path=word/document.xml><?xml version="1.0" encoding="utf-8"?>
-<w:document xmlns:wpc="http://schemas.microsoft.com/office/word/2010/wordprocessingCanvas" xmlns:cx="http://schemas.microsoft.com/office/drawing/2014/chartex" xmlns:cx1="http://schemas.microsoft.com/office/drawing/2015/9/8/chartex" xmlns:cx2="http://schemas.microsoft.com/office/drawing/2015/10/21/chartex" xmlns:mc="http://schemas.openxmlformats.org/markup-compatibility/2006" xmlns:o="urn:schemas-microsoft-com:office:office" xmlns:r="http://schemas.openxmlformats.org/officeDocument/2006/relationships" xmlns:m="http://schemas.openxmlformats.org/officeDocument/2006/math" xmlns:v="urn:schemas-microsoft-com:vml" xmlns:wp14="http://schemas.microsoft.com/office/word/2010/wordprocessingDrawing" xmlns:wp="http://schemas.openxmlformats.org/drawingml/2006/wordprocessingDrawing" xmlns:w10="urn:schemas-microsoft-com:office:word" xmlns:w="http://schemas.openxmlformats.org/wordprocessingml/2006/main" xmlns:w14="http://schemas.microsoft.com/office/word/2010/wordml" xmlns:w15="http://schemas.microsoft.com/office/word/2012/wordml" xmlns:w16se="http://schemas.microsoft.com/office/word/2015/wordml/symex" xmlns:wpg="http://schemas.microsoft.com/office/word/2010/wordprocessingGroup" xmlns:wpi="http://schemas.microsoft.com/office/word/2010/wordprocessingInk" xmlns:wne="http://schemas.microsoft.com/office/word/2006/wordml" xmlns:wps="http://schemas.microsoft.com/office/word/2010/wordprocessingShape" mc:Ignorable="w14 w15 w16se wp14">
+<w:document xmlns:wpc="http://schemas.microsoft.com/office/word/2010/wordprocessingCanvas" xmlns:cx="http://schemas.microsoft.com/office/drawing/2014/chartex" xmlns:cx1="http://schemas.microsoft.com/office/drawing/2015/9/8/chartex" xmlns:cx2="http://schemas.microsoft.com/office/drawing/2015/10/21/chartex" xmlns:cx3="http://schemas.microsoft.com/office/drawing/2016/5/9/chartex" xmlns:cx4="http://schemas.microsoft.com/office/drawing/2016/5/10/chartex" xmlns:cx5="http://schemas.microsoft.com/office/drawing/2016/5/11/chartex" xmlns:cx6="http://schemas.microsoft.com/office/drawing/2016/5/12/chartex" xmlns:cx7="http://schemas.microsoft.com/office/drawing/2016/5/13/chartex" xmlns:cx8="http://schemas.microsoft.com/office/drawing/2016/5/14/chartex" xmlns:mc="http://schemas.openxmlformats.org/markup-compatibility/2006" xmlns:aink="http://schemas.microsoft.com/office/drawing/2016/ink" xmlns:am3d="http://schemas.microsoft.com/office/drawing/2017/model3d" xmlns:o="urn:schemas-microsoft-com:office:office" xmlns:oel="http://schemas.microsoft.com/office/2019/extlst" xmlns:r="http://schemas.openxmlformats.org/officeDocument/2006/relationships" xmlns:m="http://schemas.openxmlformats.org/officeDocument/2006/math" xmlns:v="urn:schemas-microsoft-com:vml" xmlns:wp14="http://schemas.microsoft.com/office/word/2010/wordprocessingDrawing" xmlns:wp="http://schemas.openxmlformats.org/drawingml/2006/wordprocessingDrawing" xmlns:w10="urn:schemas-microsoft-com:office:word" xmlns:w="http://schemas.openxmlformats.org/wordprocessingml/2006/main" xmlns:w14="http://schemas.microsoft.com/office/word/2010/wordml" xmlns:w15="http://schemas.microsoft.com/office/word/2012/wordml" xmlns:w16cex="http://schemas.microsoft.com/office/word/2018/wordml/cex" xmlns:w16cid="http://schemas.microsoft.com/office/word/2016/wordml/cid" xmlns:w16="http://schemas.microsoft.com/office/word/2018/wordml" xmlns:w16sdtdh="http://schemas.microsoft.com/office/word/2020/wordml/sdtdatahash" xmlns:w16se="http://schemas.microsoft.com/office/word/2015/wordml/symex" xmlns:wpg="http://schemas.microsoft.com/office/word/2010/wordprocessingGroup" xmlns:wpi="http://schemas.microsoft.com/office/word/2010/wordprocessingInk" xmlns:wne="http://schemas.microsoft.com/office/word/2006/wordml" xmlns:wps="http://schemas.microsoft.com/office/word/2010/wordprocessingShape" mc:Ignorable="w14 w15 w16se w16cid w16 w16cex w16sdtdh wp14">
   <w:body>
     <w:p>
       <w:pPr>
-        <w:pStyle w:val="Titel"/>
-      </w:pPr>
-      <w:proofErr w:type="spellStart"/>
+        <w:pStyle w:val="Title"/>
+        <w:rPr>
+          <w:lang w:val="en-US"/>
+        </w:rPr>
+      </w:pPr>
       <w:r>
+        <w:rPr>
+          <w:lang w:val="en-US"/>
+        </w:rPr>
         <w:t>Title</w:t>
-      </w:r>
-      <w:proofErr w:type="spellEnd"/>
-    </w:p>
-    <w:p>
-      <w:pPr>
-        <w:pStyle w:val="Author"/>
-        <w:rPr>
-          <w:lang w:val="en-GB"/>
-        </w:rPr>
-      </w:pPr>
-      <w:r>
-        <w:rPr>
-          <w:lang w:val="en-GB"/>
-        </w:rPr>
-        <w:t>Au</w:t>
-      </w:r>
-      <w:bookmarkStart w:id="0" w:name="_GoBack"/>
-      <w:bookmarkEnd w:id="0"/>
-      <w:r>
-        <w:rPr>
-          <w:lang w:val="en-GB"/>
-        </w:rPr>
-        <w:t>thor</w:t>
       </w:r>
     </w:p>
     <w:p>
       <w:pPr>
-        <w:pStyle w:val="Datum"/>
+        <w:pStyle w:val="Author"/>
+        <w:rPr>
+          <w:lang w:val="en-GB"/>
+        </w:rPr>
+      </w:pPr>
+      <w:r>
+        <w:rPr>
+          <w:lang w:val="en-GB"/>
+        </w:rPr>
+        <w:t>Author</w:t>
+      </w:r>
+    </w:p>
+    <w:p>
+      <w:pPr>
+        <w:pStyle w:val="Date"/>
         <w:rPr>
           <w:lang w:val="en-GB"/>
         </w:rPr>
@@ -59,11 +55,10 @@
           <w:docPartUnique/>
         </w:docPartObj>
       </w:sdtPr>
-      <w:sdtEndPr/>
       <w:sdtContent>
         <w:p>
           <w:pPr>
-            <w:pStyle w:val="Kopvaninhoudsopgave"/>
+            <w:pStyle w:val="TOCHeading"/>
             <w:rPr>
               <w:lang w:val="en-GB"/>
             </w:rPr>
@@ -77,7 +72,7 @@
         </w:p>
         <w:p>
           <w:pPr>
-            <w:pStyle w:val="Inhopg1"/>
+            <w:pStyle w:val="TOC1"/>
             <w:tabs>
               <w:tab w:val="right" w:leader="dot" w:pos="9062"/>
             </w:tabs>
@@ -159,7 +154,7 @@
         </w:p>
         <w:p>
           <w:pPr>
-            <w:pStyle w:val="Inhopg2"/>
+            <w:pStyle w:val="TOC2"/>
             <w:tabs>
               <w:tab w:val="right" w:leader="dot" w:pos="9062"/>
             </w:tabs>
@@ -230,7 +225,7 @@
         </w:p>
         <w:p>
           <w:pPr>
-            <w:pStyle w:val="Inhopg3"/>
+            <w:pStyle w:val="TOC3"/>
             <w:tabs>
               <w:tab w:val="right" w:leader="dot" w:pos="9062"/>
             </w:tabs>
@@ -308,20 +303,32 @@
     </w:sdt>
     <w:p>
       <w:pPr>
-        <w:pStyle w:val="Kop1"/>
-        <w:rPr>
-          <w:lang w:val="en-GB"/>
-        </w:rPr>
-      </w:pPr>
-      <w:bookmarkStart w:id="1" w:name="_Toc528050205"/>
+        <w:pStyle w:val="Heading1"/>
+        <w:rPr>
+          <w:lang w:val="en-GB"/>
+        </w:rPr>
+      </w:pPr>
+      <w:bookmarkStart w:id="0" w:name="_Toc528050205"/>
       <w:r>
         <w:rPr>
           <w:lang w:val="en-GB"/>
         </w:rPr>
         <w:lastRenderedPageBreak/>
-        <w:t>Header 1</w:t>
+        <w:t>Head</w:t>
       </w:r>
-      <w:bookmarkEnd w:id="1"/>
+      <w:r>
+        <w:rPr>
+          <w:lang w:val="en-GB"/>
+        </w:rPr>
+        <w:t>ing</w:t>
+      </w:r>
+      <w:r>
+        <w:rPr>
+          <w:lang w:val="en-GB"/>
+        </w:rPr>
+        <w:t xml:space="preserve"> 1</w:t>
+      </w:r>
+      <w:bookmarkEnd w:id="0"/>
     </w:p>
     <w:p>
       <w:pPr>
@@ -338,22 +345,33 @@
     </w:p>
     <w:p>
       <w:pPr>
-        <w:pStyle w:val="Kop2"/>
-        <w:rPr>
-          <w:lang w:val="en-GB"/>
-        </w:rPr>
-      </w:pPr>
-      <w:bookmarkStart w:id="2" w:name="loading-needed-r-packages"/>
-      <w:bookmarkStart w:id="3" w:name="_Toc528050206"/>
+        <w:pStyle w:val="Heading2"/>
+        <w:rPr>
+          <w:lang w:val="en-GB"/>
+        </w:rPr>
+      </w:pPr>
+      <w:bookmarkStart w:id="1" w:name="loading-needed-r-packages"/>
+      <w:bookmarkStart w:id="2" w:name="_Toc528050206"/>
       <w:r>
         <w:rPr>
           <w:lang w:val="en-GB"/>
         </w:rPr>
-        <w:lastRenderedPageBreak/>
-        <w:t>Header 2</w:t>
+        <w:t>Head</w:t>
       </w:r>
+      <w:r>
+        <w:rPr>
+          <w:lang w:val="en-GB"/>
+        </w:rPr>
+        <w:t>ing</w:t>
+      </w:r>
+      <w:r>
+        <w:rPr>
+          <w:lang w:val="en-GB"/>
+        </w:rPr>
+        <w:t xml:space="preserve"> 2</w:t>
+      </w:r>
+      <w:bookmarkEnd w:id="1"/>
       <w:bookmarkEnd w:id="2"/>
-      <w:bookmarkEnd w:id="3"/>
     </w:p>
     <w:p>
       <w:pPr>
@@ -375,6 +393,7 @@
           <w:lang w:val="en-GB"/>
         </w:rPr>
       </w:pPr>
+      <w:proofErr w:type="gramStart"/>
       <w:r>
         <w:rPr>
           <w:rStyle w:val="KeywordTok"/>
@@ -387,7 +406,15 @@
           <w:rStyle w:val="NormalTok"/>
           <w:lang w:val="en-GB"/>
         </w:rPr>
-        <w:t>(AMR)</w:t>
+        <w:t>(</w:t>
+      </w:r>
+      <w:proofErr w:type="gramEnd"/>
+      <w:r>
+        <w:rPr>
+          <w:rStyle w:val="NormalTok"/>
+          <w:lang w:val="en-GB"/>
+        </w:rPr>
+        <w:t>AMR)</w:t>
       </w:r>
     </w:p>
     <w:p>
@@ -412,20 +439,31 @@
     </w:p>
     <w:p>
       <w:pPr>
-        <w:pStyle w:val="Kop3"/>
-        <w:rPr>
-          <w:lang w:val="en-GB"/>
-        </w:rPr>
-      </w:pPr>
-      <w:bookmarkStart w:id="4" w:name="_Toc528050207"/>
+        <w:pStyle w:val="Heading3"/>
+        <w:rPr>
+          <w:lang w:val="en-GB"/>
+        </w:rPr>
+      </w:pPr>
+      <w:bookmarkStart w:id="3" w:name="_Toc528050207"/>
       <w:r>
         <w:rPr>
           <w:lang w:val="en-GB"/>
         </w:rPr>
-        <w:lastRenderedPageBreak/>
-        <w:t>Header 3</w:t>
+        <w:t>Head</w:t>
       </w:r>
-      <w:bookmarkEnd w:id="4"/>
+      <w:r>
+        <w:rPr>
+          <w:lang w:val="en-GB"/>
+        </w:rPr>
+        <w:t>ing</w:t>
+      </w:r>
+      <w:r>
+        <w:rPr>
+          <w:lang w:val="en-GB"/>
+        </w:rPr>
+        <w:t xml:space="preserve"> 3</w:t>
+      </w:r>
+      <w:bookmarkEnd w:id="3"/>
     </w:p>
     <w:p>
       <w:pPr>
@@ -442,7 +480,7 @@
     </w:p>
     <w:p>
       <w:pPr>
-        <w:pStyle w:val="Kop4"/>
+        <w:pStyle w:val="Heading4"/>
         <w:rPr>
           <w:lang w:val="en-GB"/>
         </w:rPr>
@@ -451,7 +489,19 @@
         <w:rPr>
           <w:lang w:val="en-GB"/>
         </w:rPr>
-        <w:t>Header 4</w:t>
+        <w:t>Head</w:t>
+      </w:r>
+      <w:r>
+        <w:rPr>
+          <w:lang w:val="en-GB"/>
+        </w:rPr>
+        <w:t>ing</w:t>
+      </w:r>
+      <w:r>
+        <w:rPr>
+          <w:lang w:val="en-GB"/>
+        </w:rPr>
+        <w:t xml:space="preserve"> 4</w:t>
       </w:r>
     </w:p>
     <w:p>
@@ -469,7 +519,7 @@
     </w:p>
     <w:p>
       <w:pPr>
-        <w:pStyle w:val="Kop5"/>
+        <w:pStyle w:val="Heading5"/>
         <w:rPr>
           <w:lang w:val="en-GB"/>
         </w:rPr>
@@ -478,7 +528,19 @@
         <w:rPr>
           <w:lang w:val="en-GB"/>
         </w:rPr>
-        <w:t>Header 5</w:t>
+        <w:t>Head</w:t>
+      </w:r>
+      <w:r>
+        <w:rPr>
+          <w:lang w:val="en-GB"/>
+        </w:rPr>
+        <w:t>ing</w:t>
+      </w:r>
+      <w:r>
+        <w:rPr>
+          <w:lang w:val="en-GB"/>
+        </w:rPr>
+        <w:t xml:space="preserve"> 5</w:t>
       </w:r>
     </w:p>
     <w:p>
@@ -496,7 +558,7 @@
     </w:p>
     <w:p>
       <w:pPr>
-        <w:pStyle w:val="Kop6"/>
+        <w:pStyle w:val="Heading6"/>
         <w:rPr>
           <w:lang w:val="en-GB"/>
         </w:rPr>
@@ -505,7 +567,19 @@
         <w:rPr>
           <w:lang w:val="en-GB"/>
         </w:rPr>
-        <w:t>Header 6</w:t>
+        <w:t>Head</w:t>
+      </w:r>
+      <w:r>
+        <w:rPr>
+          <w:lang w:val="en-GB"/>
+        </w:rPr>
+        <w:t>ing</w:t>
+      </w:r>
+      <w:r>
+        <w:rPr>
+          <w:lang w:val="en-GB"/>
+        </w:rPr>
+        <w:t xml:space="preserve"> 6</w:t>
       </w:r>
     </w:p>
     <w:p>
@@ -523,7 +597,7 @@
     </w:p>
     <w:p>
       <w:pPr>
-        <w:pStyle w:val="Kop7"/>
+        <w:pStyle w:val="Heading7"/>
         <w:rPr>
           <w:lang w:val="en-GB"/>
         </w:rPr>
@@ -532,7 +606,19 @@
         <w:rPr>
           <w:lang w:val="en-GB"/>
         </w:rPr>
-        <w:t>Header 7</w:t>
+        <w:t>Head</w:t>
+      </w:r>
+      <w:r>
+        <w:rPr>
+          <w:lang w:val="en-GB"/>
+        </w:rPr>
+        <w:t>ing</w:t>
+      </w:r>
+      <w:r>
+        <w:rPr>
+          <w:lang w:val="en-GB"/>
+        </w:rPr>
+        <w:t xml:space="preserve"> 7</w:t>
       </w:r>
     </w:p>
     <w:p>
@@ -549,8 +635,10 @@
       </w:r>
     </w:p>
     <w:sectPr>
-      <w:footerReference w:type="default" r:id="rId7"/>
-      <w:headerReference w:type="first" r:id="rId8"/>
+      <w:headerReference w:type="even" r:id="rId7"/>
+      <w:headerReference w:type="default" r:id="rId8"/>
+      <w:footerReference w:type="default" r:id="rId9"/>
+      <w:headerReference w:type="first" r:id="rId10"/>
       <w:pgSz w:w="11906" w:h="16838"/>
       <w:pgMar w:top="851" w:right="1417" w:bottom="851" w:left="1417" w:header="708" w:footer="598" w:gutter="0"/>
       <w:cols w:space="708"/>
@@ -562,7 +650,7 @@
 </file>
 
 <file path=word/endnotes.xml><?xml version="1.0" encoding="utf-8"?>
-<w:endnotes xmlns:wpc="http://schemas.microsoft.com/office/word/2010/wordprocessingCanvas" xmlns:cx="http://schemas.microsoft.com/office/drawing/2014/chartex" xmlns:cx1="http://schemas.microsoft.com/office/drawing/2015/9/8/chartex" xmlns:cx2="http://schemas.microsoft.com/office/drawing/2015/10/21/chartex" xmlns:mc="http://schemas.openxmlformats.org/markup-compatibility/2006" xmlns:o="urn:schemas-microsoft-com:office:office" xmlns:r="http://schemas.openxmlformats.org/officeDocument/2006/relationships" xmlns:m="http://schemas.openxmlformats.org/officeDocument/2006/math" xmlns:v="urn:schemas-microsoft-com:vml" xmlns:wp14="http://schemas.microsoft.com/office/word/2010/wordprocessingDrawing" xmlns:wp="http://schemas.openxmlformats.org/drawingml/2006/wordprocessingDrawing" xmlns:w10="urn:schemas-microsoft-com:office:word" xmlns:w="http://schemas.openxmlformats.org/wordprocessingml/2006/main" xmlns:w14="http://schemas.microsoft.com/office/word/2010/wordml" xmlns:w15="http://schemas.microsoft.com/office/word/2012/wordml" xmlns:w16se="http://schemas.microsoft.com/office/word/2015/wordml/symex" xmlns:wpg="http://schemas.microsoft.com/office/word/2010/wordprocessingGroup" xmlns:wpi="http://schemas.microsoft.com/office/word/2010/wordprocessingInk" xmlns:wne="http://schemas.microsoft.com/office/word/2006/wordml" xmlns:wps="http://schemas.microsoft.com/office/word/2010/wordprocessingShape" mc:Ignorable="w14 w15 w16se wp14">
+<w:endnotes xmlns:wpc="http://schemas.microsoft.com/office/word/2010/wordprocessingCanvas" xmlns:cx="http://schemas.microsoft.com/office/drawing/2014/chartex" xmlns:cx1="http://schemas.microsoft.com/office/drawing/2015/9/8/chartex" xmlns:cx2="http://schemas.microsoft.com/office/drawing/2015/10/21/chartex" xmlns:cx3="http://schemas.microsoft.com/office/drawing/2016/5/9/chartex" xmlns:cx4="http://schemas.microsoft.com/office/drawing/2016/5/10/chartex" xmlns:cx5="http://schemas.microsoft.com/office/drawing/2016/5/11/chartex" xmlns:cx6="http://schemas.microsoft.com/office/drawing/2016/5/12/chartex" xmlns:cx7="http://schemas.microsoft.com/office/drawing/2016/5/13/chartex" xmlns:cx8="http://schemas.microsoft.com/office/drawing/2016/5/14/chartex" xmlns:mc="http://schemas.openxmlformats.org/markup-compatibility/2006" xmlns:aink="http://schemas.microsoft.com/office/drawing/2016/ink" xmlns:am3d="http://schemas.microsoft.com/office/drawing/2017/model3d" xmlns:o="urn:schemas-microsoft-com:office:office" xmlns:oel="http://schemas.microsoft.com/office/2019/extlst" xmlns:r="http://schemas.openxmlformats.org/officeDocument/2006/relationships" xmlns:m="http://schemas.openxmlformats.org/officeDocument/2006/math" xmlns:v="urn:schemas-microsoft-com:vml" xmlns:wp14="http://schemas.microsoft.com/office/word/2010/wordprocessingDrawing" xmlns:wp="http://schemas.openxmlformats.org/drawingml/2006/wordprocessingDrawing" xmlns:w10="urn:schemas-microsoft-com:office:word" xmlns:w="http://schemas.openxmlformats.org/wordprocessingml/2006/main" xmlns:w14="http://schemas.microsoft.com/office/word/2010/wordml" xmlns:w15="http://schemas.microsoft.com/office/word/2012/wordml" xmlns:w16cex="http://schemas.microsoft.com/office/word/2018/wordml/cex" xmlns:w16cid="http://schemas.microsoft.com/office/word/2016/wordml/cid" xmlns:w16="http://schemas.microsoft.com/office/word/2018/wordml" xmlns:w16sdtdh="http://schemas.microsoft.com/office/word/2020/wordml/sdtdatahash" xmlns:w16se="http://schemas.microsoft.com/office/word/2015/wordml/symex" xmlns:wpg="http://schemas.microsoft.com/office/word/2010/wordprocessingGroup" xmlns:wpi="http://schemas.microsoft.com/office/word/2010/wordprocessingInk" xmlns:wne="http://schemas.microsoft.com/office/word/2006/wordml" xmlns:wps="http://schemas.microsoft.com/office/word/2010/wordprocessingShape" mc:Ignorable="w14 w15 w16se w16cid w16 w16cex w16sdtdh wp14">
   <w:endnote w:type="separator" w:id="-1">
     <w:p>
       <w:pPr>
@@ -587,7 +675,7 @@
 </file>
 
 <file path=word/footer1.xml><?xml version="1.0" encoding="utf-8"?>
-<w:ftr xmlns:wpc="http://schemas.microsoft.com/office/word/2010/wordprocessingCanvas" xmlns:cx="http://schemas.microsoft.com/office/drawing/2014/chartex" xmlns:cx1="http://schemas.microsoft.com/office/drawing/2015/9/8/chartex" xmlns:cx2="http://schemas.microsoft.com/office/drawing/2015/10/21/chartex" xmlns:mc="http://schemas.openxmlformats.org/markup-compatibility/2006" xmlns:o="urn:schemas-microsoft-com:office:office" xmlns:r="http://schemas.openxmlformats.org/officeDocument/2006/relationships" xmlns:m="http://schemas.openxmlformats.org/officeDocument/2006/math" xmlns:v="urn:schemas-microsoft-com:vml" xmlns:wp14="http://schemas.microsoft.com/office/word/2010/wordprocessingDrawing" xmlns:wp="http://schemas.openxmlformats.org/drawingml/2006/wordprocessingDrawing" xmlns:w10="urn:schemas-microsoft-com:office:word" xmlns:w="http://schemas.openxmlformats.org/wordprocessingml/2006/main" xmlns:w14="http://schemas.microsoft.com/office/word/2010/wordml" xmlns:w15="http://schemas.microsoft.com/office/word/2012/wordml" xmlns:w16se="http://schemas.microsoft.com/office/word/2015/wordml/symex" xmlns:wpg="http://schemas.microsoft.com/office/word/2010/wordprocessingGroup" xmlns:wpi="http://schemas.microsoft.com/office/word/2010/wordprocessingInk" xmlns:wne="http://schemas.microsoft.com/office/word/2006/wordml" xmlns:wps="http://schemas.microsoft.com/office/word/2010/wordprocessingShape" mc:Ignorable="w14 w15 w16se wp14">
+<w:ftr xmlns:wpc="http://schemas.microsoft.com/office/word/2010/wordprocessingCanvas" xmlns:cx="http://schemas.microsoft.com/office/drawing/2014/chartex" xmlns:cx1="http://schemas.microsoft.com/office/drawing/2015/9/8/chartex" xmlns:cx2="http://schemas.microsoft.com/office/drawing/2015/10/21/chartex" xmlns:cx3="http://schemas.microsoft.com/office/drawing/2016/5/9/chartex" xmlns:cx4="http://schemas.microsoft.com/office/drawing/2016/5/10/chartex" xmlns:cx5="http://schemas.microsoft.com/office/drawing/2016/5/11/chartex" xmlns:cx6="http://schemas.microsoft.com/office/drawing/2016/5/12/chartex" xmlns:cx7="http://schemas.microsoft.com/office/drawing/2016/5/13/chartex" xmlns:cx8="http://schemas.microsoft.com/office/drawing/2016/5/14/chartex" xmlns:mc="http://schemas.openxmlformats.org/markup-compatibility/2006" xmlns:aink="http://schemas.microsoft.com/office/drawing/2016/ink" xmlns:am3d="http://schemas.microsoft.com/office/drawing/2017/model3d" xmlns:o="urn:schemas-microsoft-com:office:office" xmlns:oel="http://schemas.microsoft.com/office/2019/extlst" xmlns:r="http://schemas.openxmlformats.org/officeDocument/2006/relationships" xmlns:m="http://schemas.openxmlformats.org/officeDocument/2006/math" xmlns:v="urn:schemas-microsoft-com:vml" xmlns:wp14="http://schemas.microsoft.com/office/word/2010/wordprocessingDrawing" xmlns:wp="http://schemas.openxmlformats.org/drawingml/2006/wordprocessingDrawing" xmlns:w10="urn:schemas-microsoft-com:office:word" xmlns:w="http://schemas.openxmlformats.org/wordprocessingml/2006/main" xmlns:w14="http://schemas.microsoft.com/office/word/2010/wordml" xmlns:w15="http://schemas.microsoft.com/office/word/2012/wordml" xmlns:w16cex="http://schemas.microsoft.com/office/word/2018/wordml/cex" xmlns:w16cid="http://schemas.microsoft.com/office/word/2016/wordml/cid" xmlns:w16="http://schemas.microsoft.com/office/word/2018/wordml" xmlns:w16sdtdh="http://schemas.microsoft.com/office/word/2020/wordml/sdtdatahash" xmlns:w16se="http://schemas.microsoft.com/office/word/2015/wordml/symex" xmlns:wpg="http://schemas.microsoft.com/office/word/2010/wordprocessingGroup" xmlns:wpi="http://schemas.microsoft.com/office/word/2010/wordprocessingInk" xmlns:wne="http://schemas.microsoft.com/office/word/2006/wordml" xmlns:wps="http://schemas.microsoft.com/office/word/2010/wordprocessingShape" mc:Ignorable="w14 w15 w16se w16cid w16 w16cex w16sdtdh wp14">
   <w:sdt>
     <w:sdtPr>
       <w:id w:val="2078929150"/>
@@ -596,11 +684,10 @@
         <w:docPartUnique/>
       </w:docPartObj>
     </w:sdtPr>
-    <w:sdtEndPr/>
     <w:sdtContent>
       <w:p>
         <w:pPr>
-          <w:pStyle w:val="Voettekst"/>
+          <w:pStyle w:val="Footer"/>
           <w:tabs>
             <w:tab w:val="clear" w:pos="4536"/>
             <w:tab w:val="clear" w:pos="9072"/>
@@ -622,7 +709,7 @@
           <mc:AlternateContent>
             <mc:Choice Requires="wpg">
               <w:drawing>
-                <wp:anchor distT="0" distB="0" distL="114300" distR="114300" simplePos="0" relativeHeight="251668480" behindDoc="0" locked="0" layoutInCell="1" allowOverlap="1" wp14:anchorId="198C08EB" wp14:editId="2C3ED65F">
+                <wp:anchor distT="0" distB="0" distL="114300" distR="114300" simplePos="0" relativeHeight="251668480" behindDoc="0" locked="0" layoutInCell="1" allowOverlap="1" wp14:anchorId="674D2CC2" wp14:editId="16BB017F">
                   <wp:simplePos x="0" y="0"/>
                   <wp:positionH relativeFrom="margin">
                     <wp:posOffset>2605405</wp:posOffset>
@@ -1559,7 +1646,7 @@
 </file>
 
 <file path=word/footnotes.xml><?xml version="1.0" encoding="utf-8"?>
-<w:footnotes xmlns:wpc="http://schemas.microsoft.com/office/word/2010/wordprocessingCanvas" xmlns:cx="http://schemas.microsoft.com/office/drawing/2014/chartex" xmlns:cx1="http://schemas.microsoft.com/office/drawing/2015/9/8/chartex" xmlns:cx2="http://schemas.microsoft.com/office/drawing/2015/10/21/chartex" xmlns:mc="http://schemas.openxmlformats.org/markup-compatibility/2006" xmlns:o="urn:schemas-microsoft-com:office:office" xmlns:r="http://schemas.openxmlformats.org/officeDocument/2006/relationships" xmlns:m="http://schemas.openxmlformats.org/officeDocument/2006/math" xmlns:v="urn:schemas-microsoft-com:vml" xmlns:wp14="http://schemas.microsoft.com/office/word/2010/wordprocessingDrawing" xmlns:wp="http://schemas.openxmlformats.org/drawingml/2006/wordprocessingDrawing" xmlns:w10="urn:schemas-microsoft-com:office:word" xmlns:w="http://schemas.openxmlformats.org/wordprocessingml/2006/main" xmlns:w14="http://schemas.microsoft.com/office/word/2010/wordml" xmlns:w15="http://schemas.microsoft.com/office/word/2012/wordml" xmlns:w16se="http://schemas.microsoft.com/office/word/2015/wordml/symex" xmlns:wpg="http://schemas.microsoft.com/office/word/2010/wordprocessingGroup" xmlns:wpi="http://schemas.microsoft.com/office/word/2010/wordprocessingInk" xmlns:wne="http://schemas.microsoft.com/office/word/2006/wordml" xmlns:wps="http://schemas.microsoft.com/office/word/2010/wordprocessingShape" mc:Ignorable="w14 w15 w16se wp14">
+<w:footnotes xmlns:wpc="http://schemas.microsoft.com/office/word/2010/wordprocessingCanvas" xmlns:cx="http://schemas.microsoft.com/office/drawing/2014/chartex" xmlns:cx1="http://schemas.microsoft.com/office/drawing/2015/9/8/chartex" xmlns:cx2="http://schemas.microsoft.com/office/drawing/2015/10/21/chartex" xmlns:cx3="http://schemas.microsoft.com/office/drawing/2016/5/9/chartex" xmlns:cx4="http://schemas.microsoft.com/office/drawing/2016/5/10/chartex" xmlns:cx5="http://schemas.microsoft.com/office/drawing/2016/5/11/chartex" xmlns:cx6="http://schemas.microsoft.com/office/drawing/2016/5/12/chartex" xmlns:cx7="http://schemas.microsoft.com/office/drawing/2016/5/13/chartex" xmlns:cx8="http://schemas.microsoft.com/office/drawing/2016/5/14/chartex" xmlns:mc="http://schemas.openxmlformats.org/markup-compatibility/2006" xmlns:aink="http://schemas.microsoft.com/office/drawing/2016/ink" xmlns:am3d="http://schemas.microsoft.com/office/drawing/2017/model3d" xmlns:o="urn:schemas-microsoft-com:office:office" xmlns:oel="http://schemas.microsoft.com/office/2019/extlst" xmlns:r="http://schemas.openxmlformats.org/officeDocument/2006/relationships" xmlns:m="http://schemas.openxmlformats.org/officeDocument/2006/math" xmlns:v="urn:schemas-microsoft-com:vml" xmlns:wp14="http://schemas.microsoft.com/office/word/2010/wordprocessingDrawing" xmlns:wp="http://schemas.openxmlformats.org/drawingml/2006/wordprocessingDrawing" xmlns:w10="urn:schemas-microsoft-com:office:word" xmlns:w="http://schemas.openxmlformats.org/wordprocessingml/2006/main" xmlns:w14="http://schemas.microsoft.com/office/word/2010/wordml" xmlns:w15="http://schemas.microsoft.com/office/word/2012/wordml" xmlns:w16cex="http://schemas.microsoft.com/office/word/2018/wordml/cex" xmlns:w16cid="http://schemas.microsoft.com/office/word/2016/wordml/cid" xmlns:w16="http://schemas.microsoft.com/office/word/2018/wordml" xmlns:w16sdtdh="http://schemas.microsoft.com/office/word/2020/wordml/sdtdatahash" xmlns:w16se="http://schemas.microsoft.com/office/word/2015/wordml/symex" xmlns:wpg="http://schemas.microsoft.com/office/word/2010/wordprocessingGroup" xmlns:wpi="http://schemas.microsoft.com/office/word/2010/wordprocessingInk" xmlns:wne="http://schemas.microsoft.com/office/word/2006/wordml" xmlns:wps="http://schemas.microsoft.com/office/word/2010/wordprocessingShape" mc:Ignorable="w14 w15 w16se w16cid w16 w16cex w16sdtdh wp14">
   <w:footnote w:type="separator" w:id="-1">
     <w:p>
       <w:r>
@@ -1578,10 +1665,196 @@
 </file>
 
 <file path=word/header1.xml><?xml version="1.0" encoding="utf-8"?>
-<w:hdr xmlns:wpc="http://schemas.microsoft.com/office/word/2010/wordprocessingCanvas" xmlns:cx="http://schemas.microsoft.com/office/drawing/2014/chartex" xmlns:cx1="http://schemas.microsoft.com/office/drawing/2015/9/8/chartex" xmlns:cx2="http://schemas.microsoft.com/office/drawing/2015/10/21/chartex" xmlns:mc="http://schemas.openxmlformats.org/markup-compatibility/2006" xmlns:o="urn:schemas-microsoft-com:office:office" xmlns:r="http://schemas.openxmlformats.org/officeDocument/2006/relationships" xmlns:m="http://schemas.openxmlformats.org/officeDocument/2006/math" xmlns:v="urn:schemas-microsoft-com:vml" xmlns:wp14="http://schemas.microsoft.com/office/word/2010/wordprocessingDrawing" xmlns:wp="http://schemas.openxmlformats.org/drawingml/2006/wordprocessingDrawing" xmlns:w10="urn:schemas-microsoft-com:office:word" xmlns:w="http://schemas.openxmlformats.org/wordprocessingml/2006/main" xmlns:w14="http://schemas.microsoft.com/office/word/2010/wordml" xmlns:w15="http://schemas.microsoft.com/office/word/2012/wordml" xmlns:w16se="http://schemas.microsoft.com/office/word/2015/wordml/symex" xmlns:wpg="http://schemas.microsoft.com/office/word/2010/wordprocessingGroup" xmlns:wpi="http://schemas.microsoft.com/office/word/2010/wordprocessingInk" xmlns:wne="http://schemas.microsoft.com/office/word/2006/wordml" xmlns:wps="http://schemas.microsoft.com/office/word/2010/wordprocessingShape" mc:Ignorable="w14 w15 w16se wp14">
+<w:hdr xmlns:wpc="http://schemas.microsoft.com/office/word/2010/wordprocessingCanvas" xmlns:cx="http://schemas.microsoft.com/office/drawing/2014/chartex" xmlns:cx1="http://schemas.microsoft.com/office/drawing/2015/9/8/chartex" xmlns:cx2="http://schemas.microsoft.com/office/drawing/2015/10/21/chartex" xmlns:cx3="http://schemas.microsoft.com/office/drawing/2016/5/9/chartex" xmlns:cx4="http://schemas.microsoft.com/office/drawing/2016/5/10/chartex" xmlns:cx5="http://schemas.microsoft.com/office/drawing/2016/5/11/chartex" xmlns:cx6="http://schemas.microsoft.com/office/drawing/2016/5/12/chartex" xmlns:cx7="http://schemas.microsoft.com/office/drawing/2016/5/13/chartex" xmlns:cx8="http://schemas.microsoft.com/office/drawing/2016/5/14/chartex" xmlns:mc="http://schemas.openxmlformats.org/markup-compatibility/2006" xmlns:aink="http://schemas.microsoft.com/office/drawing/2016/ink" xmlns:am3d="http://schemas.microsoft.com/office/drawing/2017/model3d" xmlns:o="urn:schemas-microsoft-com:office:office" xmlns:oel="http://schemas.microsoft.com/office/2019/extlst" xmlns:r="http://schemas.openxmlformats.org/officeDocument/2006/relationships" xmlns:m="http://schemas.openxmlformats.org/officeDocument/2006/math" xmlns:v="urn:schemas-microsoft-com:vml" xmlns:wp14="http://schemas.microsoft.com/office/word/2010/wordprocessingDrawing" xmlns:wp="http://schemas.openxmlformats.org/drawingml/2006/wordprocessingDrawing" xmlns:w10="urn:schemas-microsoft-com:office:word" xmlns:w="http://schemas.openxmlformats.org/wordprocessingml/2006/main" xmlns:w14="http://schemas.microsoft.com/office/word/2010/wordml" xmlns:w15="http://schemas.microsoft.com/office/word/2012/wordml" xmlns:w16cex="http://schemas.microsoft.com/office/word/2018/wordml/cex" xmlns:w16cid="http://schemas.microsoft.com/office/word/2016/wordml/cid" xmlns:w16="http://schemas.microsoft.com/office/word/2018/wordml" xmlns:w16sdtdh="http://schemas.microsoft.com/office/word/2020/wordml/sdtdatahash" xmlns:w16se="http://schemas.microsoft.com/office/word/2015/wordml/symex" xmlns:wpg="http://schemas.microsoft.com/office/word/2010/wordprocessingGroup" xmlns:wpi="http://schemas.microsoft.com/office/word/2010/wordprocessingInk" xmlns:wne="http://schemas.microsoft.com/office/word/2006/wordml" xmlns:wps="http://schemas.microsoft.com/office/word/2010/wordprocessingShape" mc:Ignorable="w14 w15 w16se w16cid w16 w16cex w16sdtdh wp14">
   <w:p>
     <w:pPr>
-      <w:pStyle w:val="Koptekst"/>
+      <w:pStyle w:val="Header"/>
+    </w:pPr>
+    <w:r>
+      <w:rPr>
+        <w:noProof/>
+      </w:rPr>
+      <mc:AlternateContent>
+        <mc:Choice Requires="wps">
+          <w:drawing>
+            <wp:anchor distT="0" distB="0" distL="114300" distR="114300" simplePos="0" relativeHeight="251669504" behindDoc="1" locked="1" layoutInCell="1" allowOverlap="1" wp14:anchorId="1FB10104" wp14:editId="255E09CA">
+              <wp:simplePos x="0" y="0"/>
+              <wp:positionH relativeFrom="page">
+                <wp:posOffset>0</wp:posOffset>
+              </wp:positionH>
+              <wp:positionV relativeFrom="page">
+                <wp:posOffset>0</wp:posOffset>
+              </wp:positionV>
+              <wp:extent cx="360000" cy="10677600"/>
+              <wp:effectExtent l="0" t="0" r="0" b="3175"/>
+              <wp:wrapNone/>
+              <wp:docPr id="1869336280" name="Rectangle 1"/>
+              <wp:cNvGraphicFramePr/>
+              <a:graphic xmlns:a="http://schemas.openxmlformats.org/drawingml/2006/main">
+                <a:graphicData uri="http://schemas.microsoft.com/office/word/2010/wordprocessingShape">
+                  <wps:wsp>
+                    <wps:cNvSpPr/>
+                    <wps:spPr>
+                      <a:xfrm>
+                        <a:off x="0" y="0"/>
+                        <a:ext cx="360000" cy="10677600"/>
+                      </a:xfrm>
+                      <a:prstGeom prst="rect">
+                        <a:avLst/>
+                      </a:prstGeom>
+                      <a:solidFill>
+                        <a:schemeClr val="accent2"/>
+                      </a:solidFill>
+                      <a:ln>
+                        <a:noFill/>
+                      </a:ln>
+                    </wps:spPr>
+                    <wps:style>
+                      <a:lnRef idx="2">
+                        <a:schemeClr val="accent1">
+                          <a:shade val="15000"/>
+                        </a:schemeClr>
+                      </a:lnRef>
+                      <a:fillRef idx="1">
+                        <a:schemeClr val="accent1"/>
+                      </a:fillRef>
+                      <a:effectRef idx="0">
+                        <a:schemeClr val="accent1"/>
+                      </a:effectRef>
+                      <a:fontRef idx="minor">
+                        <a:schemeClr val="lt1"/>
+                      </a:fontRef>
+                    </wps:style>
+                    <wps:bodyPr rot="0" spcFirstLastPara="0" vertOverflow="overflow" horzOverflow="overflow" vert="horz" wrap="square" lIns="91440" tIns="45720" rIns="91440" bIns="45720" numCol="1" spcCol="0" rtlCol="0" fromWordArt="0" anchor="ctr" anchorCtr="0" forceAA="0" compatLnSpc="1">
+                      <a:prstTxWarp prst="textNoShape">
+                        <a:avLst/>
+                      </a:prstTxWarp>
+                      <a:noAutofit/>
+                    </wps:bodyPr>
+                  </wps:wsp>
+                </a:graphicData>
+              </a:graphic>
+              <wp14:sizeRelH relativeFrom="margin">
+                <wp14:pctWidth>0</wp14:pctWidth>
+              </wp14:sizeRelH>
+              <wp14:sizeRelV relativeFrom="margin">
+                <wp14:pctHeight>0</wp14:pctHeight>
+              </wp14:sizeRelV>
+            </wp:anchor>
+          </w:drawing>
+        </mc:Choice>
+        <mc:Fallback>
+          <w:pict>
+            <v:rect w14:anchorId="4184F637" id="Rectangle 1" o:spid="_x0000_s1026" style="position:absolute;margin-left:0;margin-top:0;width:28.35pt;height:840.75pt;z-index:-251646976;visibility:visible;mso-wrap-style:square;mso-width-percent:0;mso-height-percent:0;mso-wrap-distance-left:9pt;mso-wrap-distance-top:0;mso-wrap-distance-right:9pt;mso-wrap-distance-bottom:0;mso-position-horizontal:absolute;mso-position-horizontal-relative:page;mso-position-vertical:absolute;mso-position-vertical-relative:page;mso-width-percent:0;mso-height-percent:0;mso-width-relative:margin;mso-height-relative:margin;v-text-anchor:middle" o:gfxdata="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" fillcolor="#106584 [3205]" stroked="f" strokeweight="2pt">
+              <w10:wrap anchorx="page" anchory="page"/>
+              <w10:anchorlock/>
+            </v:rect>
+          </w:pict>
+        </mc:Fallback>
+      </mc:AlternateContent>
+    </w:r>
+  </w:p>
+</w:hdr>
+</file>
+
+<file path=word/header2.xml><?xml version="1.0" encoding="utf-8"?>
+<w:hdr xmlns:wpc="http://schemas.microsoft.com/office/word/2010/wordprocessingCanvas" xmlns:cx="http://schemas.microsoft.com/office/drawing/2014/chartex" xmlns:cx1="http://schemas.microsoft.com/office/drawing/2015/9/8/chartex" xmlns:cx2="http://schemas.microsoft.com/office/drawing/2015/10/21/chartex" xmlns:cx3="http://schemas.microsoft.com/office/drawing/2016/5/9/chartex" xmlns:cx4="http://schemas.microsoft.com/office/drawing/2016/5/10/chartex" xmlns:cx5="http://schemas.microsoft.com/office/drawing/2016/5/11/chartex" xmlns:cx6="http://schemas.microsoft.com/office/drawing/2016/5/12/chartex" xmlns:cx7="http://schemas.microsoft.com/office/drawing/2016/5/13/chartex" xmlns:cx8="http://schemas.microsoft.com/office/drawing/2016/5/14/chartex" xmlns:mc="http://schemas.openxmlformats.org/markup-compatibility/2006" xmlns:aink="http://schemas.microsoft.com/office/drawing/2016/ink" xmlns:am3d="http://schemas.microsoft.com/office/drawing/2017/model3d" xmlns:o="urn:schemas-microsoft-com:office:office" xmlns:oel="http://schemas.microsoft.com/office/2019/extlst" xmlns:r="http://schemas.openxmlformats.org/officeDocument/2006/relationships" xmlns:m="http://schemas.openxmlformats.org/officeDocument/2006/math" xmlns:v="urn:schemas-microsoft-com:vml" xmlns:wp14="http://schemas.microsoft.com/office/word/2010/wordprocessingDrawing" xmlns:wp="http://schemas.openxmlformats.org/drawingml/2006/wordprocessingDrawing" xmlns:w10="urn:schemas-microsoft-com:office:word" xmlns:w="http://schemas.openxmlformats.org/wordprocessingml/2006/main" xmlns:w14="http://schemas.microsoft.com/office/word/2010/wordml" xmlns:w15="http://schemas.microsoft.com/office/word/2012/wordml" xmlns:w16cex="http://schemas.microsoft.com/office/word/2018/wordml/cex" xmlns:w16cid="http://schemas.microsoft.com/office/word/2016/wordml/cid" xmlns:w16="http://schemas.microsoft.com/office/word/2018/wordml" xmlns:w16sdtdh="http://schemas.microsoft.com/office/word/2020/wordml/sdtdatahash" xmlns:w16se="http://schemas.microsoft.com/office/word/2015/wordml/symex" xmlns:wpg="http://schemas.microsoft.com/office/word/2010/wordprocessingGroup" xmlns:wpi="http://schemas.microsoft.com/office/word/2010/wordprocessingInk" xmlns:wne="http://schemas.microsoft.com/office/word/2006/wordml" xmlns:wps="http://schemas.microsoft.com/office/word/2010/wordprocessingShape" mc:Ignorable="w14 w15 w16se w16cid w16 w16cex w16sdtdh wp14">
+  <w:p>
+    <w:pPr>
+      <w:pStyle w:val="Header"/>
+    </w:pPr>
+    <w:r>
+      <w:rPr>
+        <w:noProof/>
+      </w:rPr>
+      <mc:AlternateContent>
+        <mc:Choice Requires="wps">
+          <w:drawing>
+            <wp:anchor distT="0" distB="0" distL="114300" distR="114300" simplePos="0" relativeHeight="251671552" behindDoc="1" locked="1" layoutInCell="1" allowOverlap="1" wp14:anchorId="56EE3D41" wp14:editId="3C5511EE">
+              <wp:simplePos x="0" y="0"/>
+              <wp:positionH relativeFrom="page">
+                <wp:posOffset>7200900</wp:posOffset>
+              </wp:positionH>
+              <wp:positionV relativeFrom="page">
+                <wp:posOffset>0</wp:posOffset>
+              </wp:positionV>
+              <wp:extent cx="360000" cy="10677600"/>
+              <wp:effectExtent l="0" t="0" r="0" b="3175"/>
+              <wp:wrapNone/>
+              <wp:docPr id="2103362448" name="Rectangle 1"/>
+              <wp:cNvGraphicFramePr/>
+              <a:graphic xmlns:a="http://schemas.openxmlformats.org/drawingml/2006/main">
+                <a:graphicData uri="http://schemas.microsoft.com/office/word/2010/wordprocessingShape">
+                  <wps:wsp>
+                    <wps:cNvSpPr/>
+                    <wps:spPr>
+                      <a:xfrm>
+                        <a:off x="0" y="0"/>
+                        <a:ext cx="360000" cy="10677600"/>
+                      </a:xfrm>
+                      <a:prstGeom prst="rect">
+                        <a:avLst/>
+                      </a:prstGeom>
+                      <a:solidFill>
+                        <a:schemeClr val="accent2"/>
+                      </a:solidFill>
+                      <a:ln>
+                        <a:noFill/>
+                      </a:ln>
+                    </wps:spPr>
+                    <wps:style>
+                      <a:lnRef idx="2">
+                        <a:schemeClr val="accent1">
+                          <a:shade val="15000"/>
+                        </a:schemeClr>
+                      </a:lnRef>
+                      <a:fillRef idx="1">
+                        <a:schemeClr val="accent1"/>
+                      </a:fillRef>
+                      <a:effectRef idx="0">
+                        <a:schemeClr val="accent1"/>
+                      </a:effectRef>
+                      <a:fontRef idx="minor">
+                        <a:schemeClr val="lt1"/>
+                      </a:fontRef>
+                    </wps:style>
+                    <wps:bodyPr rot="0" spcFirstLastPara="0" vertOverflow="overflow" horzOverflow="overflow" vert="horz" wrap="square" lIns="91440" tIns="45720" rIns="91440" bIns="45720" numCol="1" spcCol="0" rtlCol="0" fromWordArt="0" anchor="ctr" anchorCtr="0" forceAA="0" compatLnSpc="1">
+                      <a:prstTxWarp prst="textNoShape">
+                        <a:avLst/>
+                      </a:prstTxWarp>
+                      <a:noAutofit/>
+                    </wps:bodyPr>
+                  </wps:wsp>
+                </a:graphicData>
+              </a:graphic>
+              <wp14:sizeRelH relativeFrom="margin">
+                <wp14:pctWidth>0</wp14:pctWidth>
+              </wp14:sizeRelH>
+              <wp14:sizeRelV relativeFrom="margin">
+                <wp14:pctHeight>0</wp14:pctHeight>
+              </wp14:sizeRelV>
+            </wp:anchor>
+          </w:drawing>
+        </mc:Choice>
+        <mc:Fallback>
+          <w:pict>
+            <v:rect w14:anchorId="75DD49C1" id="Rectangle 1" o:spid="_x0000_s1026" style="position:absolute;margin-left:567pt;margin-top:0;width:28.35pt;height:840.75pt;z-index:-251644928;visibility:visible;mso-wrap-style:square;mso-width-percent:0;mso-height-percent:0;mso-wrap-distance-left:9pt;mso-wrap-distance-top:0;mso-wrap-distance-right:9pt;mso-wrap-distance-bottom:0;mso-position-horizontal:absolute;mso-position-horizontal-relative:page;mso-position-vertical:absolute;mso-position-vertical-relative:page;mso-width-percent:0;mso-height-percent:0;mso-width-relative:margin;mso-height-relative:margin;v-text-anchor:middle" o:gfxdata="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" fillcolor="#106584 [3205]" stroked="f" strokeweight="2pt">
+              <w10:wrap anchorx="page" anchory="page"/>
+              <w10:anchorlock/>
+            </v:rect>
+          </w:pict>
+        </mc:Fallback>
+      </mc:AlternateContent>
+    </w:r>
+  </w:p>
+</w:hdr>
+</file>
+
+<file path=word/header3.xml><?xml version="1.0" encoding="utf-8"?>
+<w:hdr xmlns:wpc="http://schemas.microsoft.com/office/word/2010/wordprocessingCanvas" xmlns:cx="http://schemas.microsoft.com/office/drawing/2014/chartex" xmlns:cx1="http://schemas.microsoft.com/office/drawing/2015/9/8/chartex" xmlns:cx2="http://schemas.microsoft.com/office/drawing/2015/10/21/chartex" xmlns:cx3="http://schemas.microsoft.com/office/drawing/2016/5/9/chartex" xmlns:cx4="http://schemas.microsoft.com/office/drawing/2016/5/10/chartex" xmlns:cx5="http://schemas.microsoft.com/office/drawing/2016/5/11/chartex" xmlns:cx6="http://schemas.microsoft.com/office/drawing/2016/5/12/chartex" xmlns:cx7="http://schemas.microsoft.com/office/drawing/2016/5/13/chartex" xmlns:cx8="http://schemas.microsoft.com/office/drawing/2016/5/14/chartex" xmlns:mc="http://schemas.openxmlformats.org/markup-compatibility/2006" xmlns:aink="http://schemas.microsoft.com/office/drawing/2016/ink" xmlns:am3d="http://schemas.microsoft.com/office/drawing/2017/model3d" xmlns:o="urn:schemas-microsoft-com:office:office" xmlns:oel="http://schemas.microsoft.com/office/2019/extlst" xmlns:r="http://schemas.openxmlformats.org/officeDocument/2006/relationships" xmlns:m="http://schemas.openxmlformats.org/officeDocument/2006/math" xmlns:v="urn:schemas-microsoft-com:vml" xmlns:wp14="http://schemas.microsoft.com/office/word/2010/wordprocessingDrawing" xmlns:wp="http://schemas.openxmlformats.org/drawingml/2006/wordprocessingDrawing" xmlns:w10="urn:schemas-microsoft-com:office:word" xmlns:w="http://schemas.openxmlformats.org/wordprocessingml/2006/main" xmlns:w14="http://schemas.microsoft.com/office/word/2010/wordml" xmlns:w15="http://schemas.microsoft.com/office/word/2012/wordml" xmlns:w16cex="http://schemas.microsoft.com/office/word/2018/wordml/cex" xmlns:w16cid="http://schemas.microsoft.com/office/word/2016/wordml/cid" xmlns:w16="http://schemas.microsoft.com/office/word/2018/wordml" xmlns:w16sdtdh="http://schemas.microsoft.com/office/word/2020/wordml/sdtdatahash" xmlns:w16se="http://schemas.microsoft.com/office/word/2015/wordml/symex" xmlns:wpg="http://schemas.microsoft.com/office/word/2010/wordprocessingGroup" xmlns:wpi="http://schemas.microsoft.com/office/word/2010/wordprocessingInk" xmlns:wne="http://schemas.microsoft.com/office/word/2006/wordml" xmlns:wps="http://schemas.microsoft.com/office/word/2010/wordprocessingShape" mc:Ignorable="w14 w15 w16se w16cid w16 w16cex w16sdtdh wp14">
+  <w:p>
+    <w:pPr>
+      <w:pStyle w:val="Header"/>
     </w:pPr>
     <w:r>
       <w:rPr>
@@ -1590,15 +1863,15 @@
         <w:lang w:eastAsia="nl-NL"/>
       </w:rPr>
       <w:drawing>
-        <wp:anchor distT="0" distB="0" distL="114300" distR="114300" simplePos="0" relativeHeight="251660288" behindDoc="1" locked="0" layoutInCell="0" allowOverlap="1" wp14:anchorId="3816BEDD" wp14:editId="5BA4E745">
+        <wp:anchor distT="0" distB="0" distL="114300" distR="114300" simplePos="0" relativeHeight="251660288" behindDoc="1" locked="0" layoutInCell="0" allowOverlap="1" wp14:anchorId="1F3511A5" wp14:editId="6C247F33">
           <wp:simplePos x="0" y="0"/>
           <wp:positionH relativeFrom="page">
-            <wp:align>right</wp:align>
+            <wp:posOffset>25758</wp:posOffset>
           </wp:positionH>
           <wp:positionV relativeFrom="page">
-            <wp:align>bottom</wp:align>
+            <wp:posOffset>-1352283</wp:posOffset>
           </wp:positionV>
-          <wp:extent cx="7553325" cy="12039600"/>
+          <wp:extent cx="7507605" cy="12015989"/>
           <wp:effectExtent l="0" t="0" r="0" b="0"/>
           <wp:wrapNone/>
           <wp:docPr id="6" name="E1401301645JU infectielab[W21H33"/>
@@ -1614,7 +1887,7 @@
                     <a:picLocks noChangeAspect="1" noChangeArrowheads="1"/>
                   </pic:cNvPicPr>
                 </pic:nvPicPr>
-                <pic:blipFill>
+                <pic:blipFill rotWithShape="1">
                   <a:blip r:embed="rId1">
                     <a:extLst>
                       <a:ext uri="{28A0092B-C50C-407E-A947-70E740481C1C}">
@@ -1622,20 +1895,26 @@
                       </a:ext>
                     </a:extLst>
                   </a:blip>
-                  <a:srcRect/>
-                  <a:stretch>
-                    <a:fillRect/>
-                  </a:stretch>
+                  <a:srcRect l="-11282" t="-2754" r="-10517" b="-19549"/>
+                  <a:stretch/>
                 </pic:blipFill>
                 <pic:spPr bwMode="auto">
                   <a:xfrm>
                     <a:off x="0" y="0"/>
-                    <a:ext cx="7553325" cy="12039600"/>
+                    <a:ext cx="7508871" cy="12018015"/>
                   </a:xfrm>
                   <a:prstGeom prst="rect">
                     <a:avLst/>
                   </a:prstGeom>
                   <a:noFill/>
+                  <a:ln>
+                    <a:noFill/>
+                  </a:ln>
+                  <a:extLst>
+                    <a:ext uri="{53640926-AAD7-44D8-BBD7-CCE9431645EC}">
+                      <a14:shadowObscured xmlns:a14="http://schemas.microsoft.com/office/drawing/2010/main"/>
+                    </a:ext>
+                  </a:extLst>
                 </pic:spPr>
               </pic:pic>
             </a:graphicData>
@@ -1654,7 +1933,7 @@
 </file>
 
 <file path=word/numbering.xml><?xml version="1.0" encoding="utf-8"?>
-<w:numbering xmlns:wpc="http://schemas.microsoft.com/office/word/2010/wordprocessingCanvas" xmlns:cx="http://schemas.microsoft.com/office/drawing/2014/chartex" xmlns:cx1="http://schemas.microsoft.com/office/drawing/2015/9/8/chartex" xmlns:cx2="http://schemas.microsoft.com/office/drawing/2015/10/21/chartex" xmlns:mc="http://schemas.openxmlformats.org/markup-compatibility/2006" xmlns:o="urn:schemas-microsoft-com:office:office" xmlns:r="http://schemas.openxmlformats.org/officeDocument/2006/relationships" xmlns:m="http://schemas.openxmlformats.org/officeDocument/2006/math" xmlns:v="urn:schemas-microsoft-com:vml" xmlns:wp14="http://schemas.microsoft.com/office/word/2010/wordprocessingDrawing" xmlns:wp="http://schemas.openxmlformats.org/drawingml/2006/wordprocessingDrawing" xmlns:w10="urn:schemas-microsoft-com:office:word" xmlns:w="http://schemas.openxmlformats.org/wordprocessingml/2006/main" xmlns:w14="http://schemas.microsoft.com/office/word/2010/wordml" xmlns:w15="http://schemas.microsoft.com/office/word/2012/wordml" xmlns:w16se="http://schemas.microsoft.com/office/word/2015/wordml/symex" xmlns:wpg="http://schemas.microsoft.com/office/word/2010/wordprocessingGroup" xmlns:wpi="http://schemas.microsoft.com/office/word/2010/wordprocessingInk" xmlns:wne="http://schemas.microsoft.com/office/word/2006/wordml" xmlns:wps="http://schemas.microsoft.com/office/word/2010/wordprocessingShape" mc:Ignorable="w14 w15 w16se wp14">
+<w:numbering xmlns:wpc="http://schemas.microsoft.com/office/word/2010/wordprocessingCanvas" xmlns:cx="http://schemas.microsoft.com/office/drawing/2014/chartex" xmlns:cx1="http://schemas.microsoft.com/office/drawing/2015/9/8/chartex" xmlns:cx2="http://schemas.microsoft.com/office/drawing/2015/10/21/chartex" xmlns:cx3="http://schemas.microsoft.com/office/drawing/2016/5/9/chartex" xmlns:cx4="http://schemas.microsoft.com/office/drawing/2016/5/10/chartex" xmlns:cx5="http://schemas.microsoft.com/office/drawing/2016/5/11/chartex" xmlns:cx6="http://schemas.microsoft.com/office/drawing/2016/5/12/chartex" xmlns:cx7="http://schemas.microsoft.com/office/drawing/2016/5/13/chartex" xmlns:cx8="http://schemas.microsoft.com/office/drawing/2016/5/14/chartex" xmlns:mc="http://schemas.openxmlformats.org/markup-compatibility/2006" xmlns:aink="http://schemas.microsoft.com/office/drawing/2016/ink" xmlns:am3d="http://schemas.microsoft.com/office/drawing/2017/model3d" xmlns:o="urn:schemas-microsoft-com:office:office" xmlns:oel="http://schemas.microsoft.com/office/2019/extlst" xmlns:r="http://schemas.openxmlformats.org/officeDocument/2006/relationships" xmlns:m="http://schemas.openxmlformats.org/officeDocument/2006/math" xmlns:v="urn:schemas-microsoft-com:vml" xmlns:wp14="http://schemas.microsoft.com/office/word/2010/wordprocessingDrawing" xmlns:wp="http://schemas.openxmlformats.org/drawingml/2006/wordprocessingDrawing" xmlns:w10="urn:schemas-microsoft-com:office:word" xmlns:w="http://schemas.openxmlformats.org/wordprocessingml/2006/main" xmlns:w14="http://schemas.microsoft.com/office/word/2010/wordml" xmlns:w15="http://schemas.microsoft.com/office/word/2012/wordml" xmlns:w16cex="http://schemas.microsoft.com/office/word/2018/wordml/cex" xmlns:w16cid="http://schemas.microsoft.com/office/word/2016/wordml/cid" xmlns:w16="http://schemas.microsoft.com/office/word/2018/wordml" xmlns:w16sdtdh="http://schemas.microsoft.com/office/word/2020/wordml/sdtdatahash" xmlns:w16se="http://schemas.microsoft.com/office/word/2015/wordml/symex" xmlns:wpg="http://schemas.microsoft.com/office/word/2010/wordprocessingGroup" xmlns:wpi="http://schemas.microsoft.com/office/word/2010/wordprocessingInk" xmlns:wne="http://schemas.microsoft.com/office/word/2006/wordml" xmlns:wps="http://schemas.microsoft.com/office/word/2010/wordprocessingShape" mc:Ignorable="w14 w15 w16se w16cid w16 w16cex w16sdtdh wp14">
   <w:abstractNum w:abstractNumId="0" w15:restartNumberingAfterBreak="0">
     <w:nsid w:val="E17F69BA"/>
     <w:multiLevelType w:val="multilevel"/>
@@ -2232,59 +2511,59 @@
       </w:pPr>
     </w:lvl>
   </w:abstractNum>
-  <w:num w:numId="1">
+  <w:num w:numId="1" w16cid:durableId="1585605433">
     <w:abstractNumId w:val="0"/>
   </w:num>
-  <w:num w:numId="2">
+  <w:num w:numId="2" w16cid:durableId="2085103455">
     <w:abstractNumId w:val="2"/>
   </w:num>
-  <w:num w:numId="3">
+  <w:num w:numId="3" w16cid:durableId="1131484774">
     <w:abstractNumId w:val="12"/>
   </w:num>
-  <w:num w:numId="4">
+  <w:num w:numId="4" w16cid:durableId="513110940">
     <w:abstractNumId w:val="10"/>
   </w:num>
-  <w:num w:numId="5">
+  <w:num w:numId="5" w16cid:durableId="1046565243">
     <w:abstractNumId w:val="9"/>
   </w:num>
-  <w:num w:numId="6">
+  <w:num w:numId="6" w16cid:durableId="1674145182">
     <w:abstractNumId w:val="8"/>
   </w:num>
-  <w:num w:numId="7">
+  <w:num w:numId="7" w16cid:durableId="1180463861">
     <w:abstractNumId w:val="7"/>
   </w:num>
-  <w:num w:numId="8">
+  <w:num w:numId="8" w16cid:durableId="2123987469">
     <w:abstractNumId w:val="11"/>
   </w:num>
-  <w:num w:numId="9">
+  <w:num w:numId="9" w16cid:durableId="886647630">
     <w:abstractNumId w:val="6"/>
   </w:num>
-  <w:num w:numId="10">
+  <w:num w:numId="10" w16cid:durableId="393091213">
     <w:abstractNumId w:val="5"/>
   </w:num>
-  <w:num w:numId="11">
+  <w:num w:numId="11" w16cid:durableId="793596282">
     <w:abstractNumId w:val="4"/>
   </w:num>
-  <w:num w:numId="12">
+  <w:num w:numId="12" w16cid:durableId="571818791">
     <w:abstractNumId w:val="3"/>
   </w:num>
-  <w:num w:numId="13">
+  <w:num w:numId="13" w16cid:durableId="1407650497">
     <w:abstractNumId w:val="13"/>
   </w:num>
-  <w:num w:numId="14">
+  <w:num w:numId="14" w16cid:durableId="1310358878">
     <w:abstractNumId w:val="1"/>
   </w:num>
-  <w:num w:numId="15">
+  <w:num w:numId="15" w16cid:durableId="1998923927">
     <w:abstractNumId w:val="1"/>
   </w:num>
-  <w:num w:numId="16">
+  <w:num w:numId="16" w16cid:durableId="1335961650">
     <w:abstractNumId w:val="1"/>
   </w:num>
 </w:numbering>
 </file>
 
 <file path=word/styles.xml><?xml version="1.0" encoding="utf-8"?>
-<w:styles xmlns:mc="http://schemas.openxmlformats.org/markup-compatibility/2006" xmlns:r="http://schemas.openxmlformats.org/officeDocument/2006/relationships" xmlns:w="http://schemas.openxmlformats.org/wordprocessingml/2006/main" xmlns:w14="http://schemas.microsoft.com/office/word/2010/wordml" xmlns:w15="http://schemas.microsoft.com/office/word/2012/wordml" xmlns:w16se="http://schemas.microsoft.com/office/word/2015/wordml/symex" mc:Ignorable="w14 w15 w16se">
+<w:styles xmlns:mc="http://schemas.openxmlformats.org/markup-compatibility/2006" xmlns:r="http://schemas.openxmlformats.org/officeDocument/2006/relationships" xmlns:w="http://schemas.openxmlformats.org/wordprocessingml/2006/main" xmlns:w14="http://schemas.microsoft.com/office/word/2010/wordml" xmlns:w15="http://schemas.microsoft.com/office/word/2012/wordml" xmlns:w16cex="http://schemas.microsoft.com/office/word/2018/wordml/cex" xmlns:w16cid="http://schemas.microsoft.com/office/word/2016/wordml/cid" xmlns:w16="http://schemas.microsoft.com/office/word/2018/wordml" xmlns:w16sdtdh="http://schemas.microsoft.com/office/word/2020/wordml/sdtdatahash" xmlns:w16se="http://schemas.microsoft.com/office/word/2015/wordml/symex" mc:Ignorable="w14 w15 w16se w16cid w16 w16cex w16sdtdh">
   <w:docDefaults>
     <w:rPrDefault>
       <w:rPr>
@@ -2300,7 +2579,7 @@
       </w:pPr>
     </w:pPrDefault>
   </w:docDefaults>
-  <w:latentStyles w:defLockedState="0" w:defUIPriority="99" w:defSemiHidden="0" w:defUnhideWhenUsed="0" w:defQFormat="0" w:count="372">
+  <w:latentStyles w:defLockedState="0" w:defUIPriority="99" w:defSemiHidden="0" w:defUnhideWhenUsed="0" w:defQFormat="0" w:count="376">
     <w:lsdException w:name="Normal" w:uiPriority="0" w:qFormat="1"/>
     <w:lsdException w:name="heading 1" w:uiPriority="9" w:qFormat="1"/>
     <w:lsdException w:name="heading 2" w:semiHidden="1" w:uiPriority="9" w:unhideWhenUsed="1" w:qFormat="1"/>
@@ -2673,33 +2952,37 @@
     <w:lsdException w:name="List Table 6 Colorful Accent 6" w:uiPriority="51"/>
     <w:lsdException w:name="List Table 7 Colorful Accent 6" w:uiPriority="52"/>
     <w:lsdException w:name="Mention" w:semiHidden="1" w:unhideWhenUsed="1"/>
+    <w:lsdException w:name="Smart Hyperlink" w:semiHidden="1" w:unhideWhenUsed="1"/>
+    <w:lsdException w:name="Hashtag" w:semiHidden="1" w:unhideWhenUsed="1"/>
+    <w:lsdException w:name="Unresolved Mention" w:semiHidden="1" w:unhideWhenUsed="1"/>
+    <w:lsdException w:name="Smart Link" w:semiHidden="1" w:unhideWhenUsed="1"/>
   </w:latentStyles>
-  <w:style w:type="paragraph" w:default="1" w:styleId="Standaard">
+  <w:style w:type="paragraph" w:default="1" w:styleId="Normal">
     <w:name w:val="Normal"/>
     <w:qFormat/>
     <w:rsid w:val="000172D4"/>
   </w:style>
-  <w:style w:type="paragraph" w:styleId="Kop1">
+  <w:style w:type="paragraph" w:styleId="Heading1">
     <w:name w:val="heading 1"/>
-    <w:basedOn w:val="Standaard"/>
-    <w:next w:val="Standaard"/>
-    <w:link w:val="Kop1Char"/>
+    <w:basedOn w:val="Normal"/>
+    <w:next w:val="Normal"/>
+    <w:link w:val="Heading1Char"/>
     <w:uiPriority w:val="9"/>
     <w:qFormat/>
-    <w:rsid w:val="00802914"/>
+    <w:rsid w:val="002E5949"/>
     <w:pPr>
       <w:keepNext/>
       <w:keepLines/>
       <w:pageBreakBefore/>
-      <w:spacing w:before="120"/>
+      <w:spacing w:before="120" w:after="240"/>
       <w:outlineLvl w:val="0"/>
     </w:pPr>
     <w:rPr>
       <w:rFonts w:asciiTheme="majorHAnsi" w:eastAsiaTheme="majorEastAsia" w:hAnsiTheme="majorHAnsi" w:cstheme="majorBidi"/>
       <w:b/>
       <w:bCs/>
-      <w:color w:val="849A42" w:themeColor="accent1"/>
-      <w:sz w:val="40"/>
+      <w:color w:val="106584" w:themeColor="accent2"/>
+      <w:sz w:val="32"/>
       <w:szCs w:val="28"/>
       <w14:textOutline w14:w="9525" w14:cap="rnd" w14:cmpd="sng" w14:algn="ctr">
         <w14:noFill/>
@@ -2708,64 +2991,62 @@
       </w14:textOutline>
     </w:rPr>
   </w:style>
-  <w:style w:type="paragraph" w:styleId="Kop2">
+  <w:style w:type="paragraph" w:styleId="Heading2">
     <w:name w:val="heading 2"/>
-    <w:basedOn w:val="Standaard"/>
-    <w:next w:val="Standaard"/>
-    <w:link w:val="Kop2Char"/>
+    <w:basedOn w:val="Normal"/>
+    <w:next w:val="Normal"/>
+    <w:link w:val="Heading2Char"/>
     <w:uiPriority w:val="9"/>
     <w:unhideWhenUsed/>
     <w:qFormat/>
-    <w:rsid w:val="00802914"/>
+    <w:rsid w:val="002E5949"/>
     <w:pPr>
       <w:keepNext/>
       <w:keepLines/>
-      <w:pageBreakBefore/>
-      <w:spacing w:before="240"/>
+      <w:spacing w:before="240" w:after="240"/>
       <w:outlineLvl w:val="1"/>
     </w:pPr>
     <w:rPr>
       <w:rFonts w:asciiTheme="majorHAnsi" w:eastAsiaTheme="majorEastAsia" w:hAnsiTheme="majorHAnsi" w:cstheme="majorBidi"/>
       <w:b/>
       <w:bCs/>
-      <w:color w:val="106584" w:themeColor="accent2"/>
-      <w:sz w:val="40"/>
+      <w:color w:val="E7518C" w:themeColor="accent3"/>
+      <w:sz w:val="28"/>
       <w:szCs w:val="26"/>
     </w:rPr>
   </w:style>
-  <w:style w:type="paragraph" w:styleId="Kop3">
+  <w:style w:type="paragraph" w:styleId="Heading3">
     <w:name w:val="heading 3"/>
-    <w:basedOn w:val="Standaard"/>
-    <w:next w:val="Standaard"/>
-    <w:link w:val="Kop3Char"/>
+    <w:basedOn w:val="Normal"/>
+    <w:next w:val="Normal"/>
+    <w:link w:val="Heading3Char"/>
     <w:uiPriority w:val="9"/>
     <w:unhideWhenUsed/>
     <w:qFormat/>
-    <w:rsid w:val="00AA2D1E"/>
+    <w:rsid w:val="002E5949"/>
     <w:pPr>
       <w:keepNext/>
       <w:keepLines/>
-      <w:pageBreakBefore/>
-      <w:spacing w:before="240"/>
+      <w:spacing w:before="120"/>
       <w:outlineLvl w:val="2"/>
     </w:pPr>
     <w:rPr>
       <w:rFonts w:eastAsiaTheme="majorEastAsia" w:cstheme="majorBidi"/>
       <w:b/>
       <w:bCs/>
-      <w:color w:val="106584" w:themeColor="accent2"/>
+      <w:color w:val="E7518C" w:themeColor="accent3"/>
       <w:sz w:val="28"/>
     </w:rPr>
   </w:style>
-  <w:style w:type="paragraph" w:styleId="Kop4">
+  <w:style w:type="paragraph" w:styleId="Heading4">
     <w:name w:val="heading 4"/>
-    <w:basedOn w:val="Standaard"/>
-    <w:next w:val="Standaard"/>
-    <w:link w:val="Kop4Char"/>
+    <w:basedOn w:val="Normal"/>
+    <w:next w:val="Normal"/>
+    <w:link w:val="Heading4Char"/>
     <w:uiPriority w:val="9"/>
     <w:unhideWhenUsed/>
     <w:qFormat/>
-    <w:rsid w:val="00EA5442"/>
+    <w:rsid w:val="002E5949"/>
     <w:pPr>
       <w:keepNext/>
       <w:keepLines/>
@@ -2780,11 +3061,11 @@
       <w:color w:val="E7518C" w:themeColor="accent3"/>
     </w:rPr>
   </w:style>
-  <w:style w:type="paragraph" w:styleId="Kop5">
+  <w:style w:type="paragraph" w:styleId="Heading5">
     <w:name w:val="heading 5"/>
-    <w:basedOn w:val="Standaard"/>
-    <w:next w:val="Standaard"/>
-    <w:link w:val="Kop5Char"/>
+    <w:basedOn w:val="Normal"/>
+    <w:next w:val="Normal"/>
+    <w:link w:val="Heading5Char"/>
     <w:uiPriority w:val="9"/>
     <w:unhideWhenUsed/>
     <w:qFormat/>
@@ -2804,11 +3085,11 @@
       <w:color w:val="E7518C" w:themeColor="accent3"/>
     </w:rPr>
   </w:style>
-  <w:style w:type="paragraph" w:styleId="Kop6">
+  <w:style w:type="paragraph" w:styleId="Heading6">
     <w:name w:val="heading 6"/>
-    <w:basedOn w:val="Standaard"/>
-    <w:next w:val="Standaard"/>
-    <w:link w:val="Kop6Char"/>
+    <w:basedOn w:val="Normal"/>
+    <w:next w:val="Normal"/>
+    <w:link w:val="Heading6Char"/>
     <w:uiPriority w:val="9"/>
     <w:unhideWhenUsed/>
     <w:qFormat/>
@@ -2826,11 +3107,11 @@
       <w:color w:val="000000" w:themeColor="text1"/>
     </w:rPr>
   </w:style>
-  <w:style w:type="paragraph" w:styleId="Kop7">
+  <w:style w:type="paragraph" w:styleId="Heading7">
     <w:name w:val="heading 7"/>
-    <w:basedOn w:val="Standaard"/>
-    <w:next w:val="Standaard"/>
-    <w:link w:val="Kop7Char"/>
+    <w:basedOn w:val="Normal"/>
+    <w:next w:val="Normal"/>
+    <w:link w:val="Heading7Char"/>
     <w:uiPriority w:val="9"/>
     <w:unhideWhenUsed/>
     <w:qFormat/>
@@ -2848,11 +3129,11 @@
       <w:color w:val="849A42" w:themeColor="text2"/>
     </w:rPr>
   </w:style>
-  <w:style w:type="paragraph" w:styleId="Kop8">
+  <w:style w:type="paragraph" w:styleId="Heading8">
     <w:name w:val="heading 8"/>
-    <w:basedOn w:val="Standaard"/>
-    <w:next w:val="Standaard"/>
-    <w:link w:val="Kop8Char"/>
+    <w:basedOn w:val="Normal"/>
+    <w:next w:val="Normal"/>
+    <w:link w:val="Heading8Char"/>
     <w:uiPriority w:val="9"/>
     <w:semiHidden/>
     <w:unhideWhenUsed/>
@@ -2871,11 +3152,11 @@
       <w:szCs w:val="20"/>
     </w:rPr>
   </w:style>
-  <w:style w:type="paragraph" w:styleId="Kop9">
+  <w:style w:type="paragraph" w:styleId="Heading9">
     <w:name w:val="heading 9"/>
-    <w:basedOn w:val="Standaard"/>
-    <w:next w:val="Standaard"/>
-    <w:link w:val="Kop9Char"/>
+    <w:basedOn w:val="Normal"/>
+    <w:next w:val="Normal"/>
+    <w:link w:val="Heading9Char"/>
     <w:uiPriority w:val="9"/>
     <w:semiHidden/>
     <w:unhideWhenUsed/>
@@ -2896,13 +3177,13 @@
       <w:szCs w:val="20"/>
     </w:rPr>
   </w:style>
-  <w:style w:type="character" w:default="1" w:styleId="Standaardalinea-lettertype">
+  <w:style w:type="character" w:default="1" w:styleId="DefaultParagraphFont">
     <w:name w:val="Default Paragraph Font"/>
     <w:uiPriority w:val="1"/>
     <w:semiHidden/>
     <w:unhideWhenUsed/>
   </w:style>
-  <w:style w:type="table" w:default="1" w:styleId="Standaardtabel">
+  <w:style w:type="table" w:default="1" w:styleId="TableNormal">
     <w:name w:val="Normal Table"/>
     <w:uiPriority w:val="99"/>
     <w:semiHidden/>
@@ -2917,7 +3198,7 @@
       </w:tblCellMar>
     </w:tblPr>
   </w:style>
-  <w:style w:type="numbering" w:default="1" w:styleId="Geenlijst">
+  <w:style w:type="numbering" w:default="1" w:styleId="NoList">
     <w:name w:val="No List"/>
     <w:uiPriority w:val="99"/>
     <w:semiHidden/>
@@ -2925,7 +3206,7 @@
   </w:style>
   <w:style w:type="character" w:customStyle="1" w:styleId="Nadruk2">
     <w:name w:val="Nadruk 2"/>
-    <w:basedOn w:val="Zwaar"/>
+    <w:basedOn w:val="Strong"/>
     <w:uiPriority w:val="23"/>
     <w:qFormat/>
     <w:rsid w:val="00E158A2"/>
@@ -2935,10 +3216,10 @@
       <w:color w:val="106584" w:themeColor="accent2"/>
     </w:rPr>
   </w:style>
-  <w:style w:type="character" w:styleId="Zwaar">
+  <w:style w:type="character" w:styleId="Strong">
     <w:name w:val="Strong"/>
     <w:aliases w:val="Nadruk 1"/>
-    <w:basedOn w:val="Standaardalinea-lettertype"/>
+    <w:basedOn w:val="DefaultParagraphFont"/>
     <w:uiPriority w:val="22"/>
     <w:qFormat/>
     <w:rsid w:val="00E158A2"/>
@@ -2948,18 +3229,18 @@
       <w:color w:val="E7518C" w:themeColor="accent3"/>
     </w:rPr>
   </w:style>
-  <w:style w:type="character" w:customStyle="1" w:styleId="Kop1Char">
-    <w:name w:val="Kop 1 Char"/>
-    <w:basedOn w:val="Standaardalinea-lettertype"/>
-    <w:link w:val="Kop1"/>
+  <w:style w:type="character" w:customStyle="1" w:styleId="Heading1Char">
+    <w:name w:val="Heading 1 Char"/>
+    <w:basedOn w:val="DefaultParagraphFont"/>
+    <w:link w:val="Heading1"/>
     <w:uiPriority w:val="9"/>
-    <w:rsid w:val="00802914"/>
+    <w:rsid w:val="002E5949"/>
     <w:rPr>
       <w:rFonts w:asciiTheme="majorHAnsi" w:eastAsiaTheme="majorEastAsia" w:hAnsiTheme="majorHAnsi" w:cstheme="majorBidi"/>
       <w:b/>
       <w:bCs/>
-      <w:color w:val="849A42" w:themeColor="accent1"/>
-      <w:sz w:val="40"/>
+      <w:color w:val="106584" w:themeColor="accent2"/>
+      <w:sz w:val="32"/>
       <w:szCs w:val="28"/>
       <w14:textOutline w14:w="9525" w14:cap="rnd" w14:cmpd="sng" w14:algn="ctr">
         <w14:noFill/>
@@ -2968,41 +3249,41 @@
       </w14:textOutline>
     </w:rPr>
   </w:style>
-  <w:style w:type="character" w:customStyle="1" w:styleId="Kop2Char">
-    <w:name w:val="Kop 2 Char"/>
-    <w:basedOn w:val="Standaardalinea-lettertype"/>
-    <w:link w:val="Kop2"/>
+  <w:style w:type="character" w:customStyle="1" w:styleId="Heading2Char">
+    <w:name w:val="Heading 2 Char"/>
+    <w:basedOn w:val="DefaultParagraphFont"/>
+    <w:link w:val="Heading2"/>
     <w:uiPriority w:val="9"/>
-    <w:rsid w:val="00802914"/>
+    <w:rsid w:val="002E5949"/>
     <w:rPr>
       <w:rFonts w:asciiTheme="majorHAnsi" w:eastAsiaTheme="majorEastAsia" w:hAnsiTheme="majorHAnsi" w:cstheme="majorBidi"/>
       <w:b/>
       <w:bCs/>
-      <w:color w:val="106584" w:themeColor="accent2"/>
-      <w:sz w:val="40"/>
+      <w:color w:val="E7518C" w:themeColor="accent3"/>
+      <w:sz w:val="28"/>
       <w:szCs w:val="26"/>
     </w:rPr>
   </w:style>
-  <w:style w:type="character" w:customStyle="1" w:styleId="Kop3Char">
-    <w:name w:val="Kop 3 Char"/>
-    <w:basedOn w:val="Standaardalinea-lettertype"/>
-    <w:link w:val="Kop3"/>
+  <w:style w:type="character" w:customStyle="1" w:styleId="Heading3Char">
+    <w:name w:val="Heading 3 Char"/>
+    <w:basedOn w:val="DefaultParagraphFont"/>
+    <w:link w:val="Heading3"/>
     <w:uiPriority w:val="9"/>
-    <w:rsid w:val="00AA2D1E"/>
+    <w:rsid w:val="002E5949"/>
     <w:rPr>
       <w:rFonts w:eastAsiaTheme="majorEastAsia" w:cstheme="majorBidi"/>
       <w:b/>
       <w:bCs/>
-      <w:color w:val="106584" w:themeColor="accent2"/>
+      <w:color w:val="E7518C" w:themeColor="accent3"/>
       <w:sz w:val="28"/>
     </w:rPr>
   </w:style>
-  <w:style w:type="character" w:customStyle="1" w:styleId="Kop4Char">
-    <w:name w:val="Kop 4 Char"/>
-    <w:basedOn w:val="Standaardalinea-lettertype"/>
-    <w:link w:val="Kop4"/>
+  <w:style w:type="character" w:customStyle="1" w:styleId="Heading4Char">
+    <w:name w:val="Heading 4 Char"/>
+    <w:basedOn w:val="DefaultParagraphFont"/>
+    <w:link w:val="Heading4"/>
     <w:uiPriority w:val="9"/>
-    <w:rsid w:val="00EA5442"/>
+    <w:rsid w:val="002E5949"/>
     <w:rPr>
       <w:rFonts w:asciiTheme="majorHAnsi" w:eastAsiaTheme="majorEastAsia" w:hAnsiTheme="majorHAnsi" w:cstheme="majorBidi"/>
       <w:b/>
@@ -3011,10 +3292,10 @@
       <w:color w:val="E7518C" w:themeColor="accent3"/>
     </w:rPr>
   </w:style>
-  <w:style w:type="character" w:customStyle="1" w:styleId="Kop5Char">
-    <w:name w:val="Kop 5 Char"/>
-    <w:basedOn w:val="Standaardalinea-lettertype"/>
-    <w:link w:val="Kop5"/>
+  <w:style w:type="character" w:customStyle="1" w:styleId="Heading5Char">
+    <w:name w:val="Heading 5 Char"/>
+    <w:basedOn w:val="DefaultParagraphFont"/>
+    <w:link w:val="Heading5"/>
     <w:uiPriority w:val="9"/>
     <w:rsid w:val="00097633"/>
     <w:rPr>
@@ -3023,10 +3304,10 @@
       <w:color w:val="E7518C" w:themeColor="accent3"/>
     </w:rPr>
   </w:style>
-  <w:style w:type="character" w:customStyle="1" w:styleId="Kop6Char">
-    <w:name w:val="Kop 6 Char"/>
-    <w:basedOn w:val="Standaardalinea-lettertype"/>
-    <w:link w:val="Kop6"/>
+  <w:style w:type="character" w:customStyle="1" w:styleId="Heading6Char">
+    <w:name w:val="Heading 6 Char"/>
+    <w:basedOn w:val="DefaultParagraphFont"/>
+    <w:link w:val="Heading6"/>
     <w:uiPriority w:val="9"/>
     <w:rsid w:val="00E158A2"/>
     <w:rPr>
@@ -3036,10 +3317,10 @@
       <w:color w:val="000000" w:themeColor="text1"/>
     </w:rPr>
   </w:style>
-  <w:style w:type="character" w:customStyle="1" w:styleId="Kop7Char">
-    <w:name w:val="Kop 7 Char"/>
-    <w:basedOn w:val="Standaardalinea-lettertype"/>
-    <w:link w:val="Kop7"/>
+  <w:style w:type="character" w:customStyle="1" w:styleId="Heading7Char">
+    <w:name w:val="Heading 7 Char"/>
+    <w:basedOn w:val="DefaultParagraphFont"/>
+    <w:link w:val="Heading7"/>
     <w:uiPriority w:val="9"/>
     <w:rsid w:val="00E158A2"/>
     <w:rPr>
@@ -3049,10 +3330,10 @@
       <w:color w:val="849A42" w:themeColor="text2"/>
     </w:rPr>
   </w:style>
-  <w:style w:type="character" w:customStyle="1" w:styleId="Kop8Char">
-    <w:name w:val="Kop 8 Char"/>
-    <w:basedOn w:val="Standaardalinea-lettertype"/>
-    <w:link w:val="Kop8"/>
+  <w:style w:type="character" w:customStyle="1" w:styleId="Heading8Char">
+    <w:name w:val="Heading 8 Char"/>
+    <w:basedOn w:val="DefaultParagraphFont"/>
+    <w:link w:val="Heading8"/>
     <w:uiPriority w:val="9"/>
     <w:semiHidden/>
     <w:rsid w:val="00E158A2"/>
@@ -3063,10 +3344,10 @@
       <w:szCs w:val="20"/>
     </w:rPr>
   </w:style>
-  <w:style w:type="character" w:customStyle="1" w:styleId="Kop9Char">
-    <w:name w:val="Kop 9 Char"/>
-    <w:basedOn w:val="Standaardalinea-lettertype"/>
-    <w:link w:val="Kop9"/>
+  <w:style w:type="character" w:customStyle="1" w:styleId="Heading9Char">
+    <w:name w:val="Heading 9 Char"/>
+    <w:basedOn w:val="DefaultParagraphFont"/>
+    <w:link w:val="Heading9"/>
     <w:uiPriority w:val="9"/>
     <w:semiHidden/>
     <w:rsid w:val="00E158A2"/>
@@ -3079,10 +3360,10 @@
       <w:szCs w:val="20"/>
     </w:rPr>
   </w:style>
-  <w:style w:type="paragraph" w:styleId="Bijschrift">
+  <w:style w:type="paragraph" w:styleId="Caption">
     <w:name w:val="caption"/>
-    <w:basedOn w:val="Standaard"/>
-    <w:next w:val="Standaard"/>
+    <w:basedOn w:val="Normal"/>
+    <w:next w:val="Normal"/>
     <w:uiPriority w:val="35"/>
     <w:semiHidden/>
     <w:unhideWhenUsed/>
@@ -3099,23 +3380,24 @@
       <w:lang w:bidi="hi-IN"/>
     </w:rPr>
   </w:style>
-  <w:style w:type="paragraph" w:styleId="Titel">
+  <w:style w:type="paragraph" w:styleId="Title">
     <w:name w:val="Title"/>
-    <w:basedOn w:val="Standaard"/>
-    <w:next w:val="Standaard"/>
-    <w:link w:val="TitelChar"/>
+    <w:basedOn w:val="Normal"/>
+    <w:next w:val="Normal"/>
+    <w:link w:val="TitleChar"/>
     <w:uiPriority w:val="10"/>
     <w:qFormat/>
-    <w:rsid w:val="00C62A3F"/>
+    <w:rsid w:val="001D4DCA"/>
     <w:pPr>
       <w:pBdr>
-        <w:top w:val="single" w:sz="4" w:space="18" w:color="106584" w:themeColor="accent2"/>
-        <w:left w:val="single" w:sz="4" w:space="4" w:color="106584" w:themeColor="accent2"/>
-        <w:bottom w:val="single" w:sz="4" w:space="18" w:color="106584" w:themeColor="accent2"/>
-        <w:right w:val="single" w:sz="4" w:space="4" w:color="106584" w:themeColor="accent2"/>
+        <w:top w:val="single" w:sz="48" w:space="31" w:color="106584" w:themeColor="accent2"/>
+        <w:left w:val="single" w:sz="48" w:space="31" w:color="106584" w:themeColor="accent2"/>
+        <w:bottom w:val="single" w:sz="48" w:space="31" w:color="106584" w:themeColor="accent2"/>
+        <w:right w:val="single" w:sz="48" w:space="31" w:color="106584" w:themeColor="accent2"/>
       </w:pBdr>
       <w:shd w:val="clear" w:color="auto" w:fill="106584" w:themeFill="accent2"/>
       <w:spacing w:before="6600" w:after="240"/>
+      <w:ind w:left="-680" w:right="-680"/>
       <w:contextualSpacing/>
       <w:jc w:val="right"/>
     </w:pPr>
@@ -3125,36 +3407,36 @@
       <w:color w:val="FFFFFF" w:themeColor="background1"/>
       <w:spacing w:val="30"/>
       <w:kern w:val="28"/>
-      <w:sz w:val="96"/>
+      <w:sz w:val="56"/>
       <w:szCs w:val="52"/>
       <w14:ligatures w14:val="standard"/>
       <w14:numForm w14:val="oldStyle"/>
     </w:rPr>
   </w:style>
-  <w:style w:type="character" w:customStyle="1" w:styleId="TitelChar">
-    <w:name w:val="Titel Char"/>
-    <w:basedOn w:val="Standaardalinea-lettertype"/>
-    <w:link w:val="Titel"/>
+  <w:style w:type="character" w:customStyle="1" w:styleId="TitleChar">
+    <w:name w:val="Title Char"/>
+    <w:basedOn w:val="DefaultParagraphFont"/>
+    <w:link w:val="Title"/>
     <w:uiPriority w:val="10"/>
-    <w:rsid w:val="00C62A3F"/>
+    <w:rsid w:val="001D4DCA"/>
     <w:rPr>
       <w:rFonts w:asciiTheme="majorHAnsi" w:eastAsiaTheme="majorEastAsia" w:hAnsiTheme="majorHAnsi" w:cstheme="majorBidi"/>
       <w:b/>
       <w:color w:val="FFFFFF" w:themeColor="background1"/>
       <w:spacing w:val="30"/>
       <w:kern w:val="28"/>
-      <w:sz w:val="96"/>
+      <w:sz w:val="56"/>
       <w:szCs w:val="52"/>
       <w:shd w:val="clear" w:color="auto" w:fill="106584" w:themeFill="accent2"/>
       <w14:ligatures w14:val="standard"/>
       <w14:numForm w14:val="oldStyle"/>
     </w:rPr>
   </w:style>
-  <w:style w:type="paragraph" w:styleId="Ondertitel">
+  <w:style w:type="paragraph" w:styleId="Subtitle">
     <w:name w:val="Subtitle"/>
-    <w:basedOn w:val="Titel"/>
-    <w:next w:val="Standaard"/>
-    <w:link w:val="OndertitelChar"/>
+    <w:basedOn w:val="Title"/>
+    <w:next w:val="Normal"/>
+    <w:link w:val="SubtitleChar"/>
     <w:uiPriority w:val="11"/>
     <w:qFormat/>
     <w:rsid w:val="004D6876"/>
@@ -3170,6 +3452,7 @@
       </w:pBdr>
       <w:shd w:val="clear" w:color="auto" w:fill="auto"/>
       <w:spacing w:before="120" w:after="0"/>
+      <w:ind w:left="-680"/>
     </w:pPr>
     <w:rPr>
       <w:iCs/>
@@ -3180,10 +3463,10 @@
       <w:lang w:bidi="hi-IN"/>
     </w:rPr>
   </w:style>
-  <w:style w:type="character" w:customStyle="1" w:styleId="OndertitelChar">
-    <w:name w:val="Ondertitel Char"/>
-    <w:basedOn w:val="Standaardalinea-lettertype"/>
-    <w:link w:val="Ondertitel"/>
+  <w:style w:type="character" w:customStyle="1" w:styleId="SubtitleChar">
+    <w:name w:val="Subtitle Char"/>
+    <w:basedOn w:val="DefaultParagraphFont"/>
+    <w:link w:val="Subtitle"/>
     <w:uiPriority w:val="11"/>
     <w:rsid w:val="004D6876"/>
     <w:rPr>
@@ -3199,9 +3482,9 @@
       <w14:numForm w14:val="oldStyle"/>
     </w:rPr>
   </w:style>
-  <w:style w:type="paragraph" w:styleId="Geenafstand">
+  <w:style w:type="paragraph" w:styleId="NoSpacing">
     <w:name w:val="No Spacing"/>
-    <w:link w:val="GeenafstandChar"/>
+    <w:link w:val="NoSpacingChar"/>
     <w:uiPriority w:val="1"/>
     <w:qFormat/>
     <w:rsid w:val="00E158A2"/>
@@ -3209,16 +3492,16 @@
       <w:spacing w:after="0"/>
     </w:pPr>
   </w:style>
-  <w:style w:type="character" w:customStyle="1" w:styleId="GeenafstandChar">
-    <w:name w:val="Geen afstand Char"/>
-    <w:basedOn w:val="Standaardalinea-lettertype"/>
-    <w:link w:val="Geenafstand"/>
+  <w:style w:type="character" w:customStyle="1" w:styleId="NoSpacingChar">
+    <w:name w:val="No Spacing Char"/>
+    <w:basedOn w:val="DefaultParagraphFont"/>
+    <w:link w:val="NoSpacing"/>
     <w:uiPriority w:val="1"/>
     <w:rsid w:val="00E158A2"/>
   </w:style>
-  <w:style w:type="paragraph" w:styleId="Lijstalinea">
+  <w:style w:type="paragraph" w:styleId="ListParagraph">
     <w:name w:val="List Paragraph"/>
-    <w:basedOn w:val="Standaard"/>
+    <w:basedOn w:val="Normal"/>
     <w:uiPriority w:val="34"/>
     <w:qFormat/>
     <w:rsid w:val="00E158A2"/>
@@ -3227,11 +3510,11 @@
       <w:contextualSpacing/>
     </w:pPr>
   </w:style>
-  <w:style w:type="paragraph" w:styleId="Citaat">
+  <w:style w:type="paragraph" w:styleId="Quote">
     <w:name w:val="Quote"/>
-    <w:basedOn w:val="Standaard"/>
-    <w:next w:val="Standaard"/>
-    <w:link w:val="CitaatChar"/>
+    <w:basedOn w:val="Normal"/>
+    <w:next w:val="Normal"/>
+    <w:link w:val="QuoteChar"/>
     <w:uiPriority w:val="29"/>
     <w:qFormat/>
     <w:rsid w:val="00E158A2"/>
@@ -3250,10 +3533,10 @@
       <w:lang w:bidi="hi-IN"/>
     </w:rPr>
   </w:style>
-  <w:style w:type="character" w:customStyle="1" w:styleId="CitaatChar">
-    <w:name w:val="Citaat Char"/>
-    <w:basedOn w:val="Standaardalinea-lettertype"/>
-    <w:link w:val="Citaat"/>
+  <w:style w:type="character" w:customStyle="1" w:styleId="QuoteChar">
+    <w:name w:val="Quote Char"/>
+    <w:basedOn w:val="DefaultParagraphFont"/>
+    <w:link w:val="Quote"/>
     <w:uiPriority w:val="29"/>
     <w:rsid w:val="00E158A2"/>
     <w:rPr>
@@ -3265,11 +3548,11 @@
       <w:lang w:bidi="hi-IN"/>
     </w:rPr>
   </w:style>
-  <w:style w:type="paragraph" w:styleId="Duidelijkcitaat">
+  <w:style w:type="paragraph" w:styleId="IntenseQuote">
     <w:name w:val="Intense Quote"/>
-    <w:basedOn w:val="Standaard"/>
-    <w:next w:val="Standaard"/>
-    <w:link w:val="DuidelijkcitaatChar"/>
+    <w:basedOn w:val="Normal"/>
+    <w:next w:val="Normal"/>
+    <w:link w:val="IntenseQuoteChar"/>
     <w:uiPriority w:val="30"/>
     <w:qFormat/>
     <w:rsid w:val="00E158A2"/>
@@ -3291,10 +3574,10 @@
       <w14:numForm w14:val="oldStyle"/>
     </w:rPr>
   </w:style>
-  <w:style w:type="character" w:customStyle="1" w:styleId="DuidelijkcitaatChar">
-    <w:name w:val="Duidelijk citaat Char"/>
-    <w:basedOn w:val="Standaardalinea-lettertype"/>
-    <w:link w:val="Duidelijkcitaat"/>
+  <w:style w:type="character" w:customStyle="1" w:styleId="IntenseQuoteChar">
+    <w:name w:val="Intense Quote Char"/>
+    <w:basedOn w:val="DefaultParagraphFont"/>
+    <w:link w:val="IntenseQuote"/>
     <w:uiPriority w:val="30"/>
     <w:rsid w:val="00E158A2"/>
     <w:rPr>
@@ -3309,9 +3592,9 @@
       <w14:numForm w14:val="oldStyle"/>
     </w:rPr>
   </w:style>
-  <w:style w:type="character" w:styleId="Subtieleverwijzing">
+  <w:style w:type="character" w:styleId="SubtleReference">
     <w:name w:val="Subtle Reference"/>
-    <w:basedOn w:val="Standaardalinea-lettertype"/>
+    <w:basedOn w:val="DefaultParagraphFont"/>
     <w:uiPriority w:val="31"/>
     <w:qFormat/>
     <w:rsid w:val="00E158A2"/>
@@ -3321,9 +3604,9 @@
       <w:u w:val="single"/>
     </w:rPr>
   </w:style>
-  <w:style w:type="character" w:styleId="Intensieveverwijzing">
+  <w:style w:type="character" w:styleId="IntenseReference">
     <w:name w:val="Intense Reference"/>
-    <w:basedOn w:val="Standaardalinea-lettertype"/>
+    <w:basedOn w:val="DefaultParagraphFont"/>
     <w:uiPriority w:val="32"/>
     <w:qFormat/>
     <w:rsid w:val="00E158A2"/>
@@ -3338,9 +3621,9 @@
       <w:u w:val="single"/>
     </w:rPr>
   </w:style>
-  <w:style w:type="character" w:styleId="Titelvanboek">
+  <w:style w:type="character" w:styleId="BookTitle">
     <w:name w:val="Book Title"/>
-    <w:basedOn w:val="Standaardalinea-lettertype"/>
+    <w:basedOn w:val="DefaultParagraphFont"/>
     <w:uiPriority w:val="33"/>
     <w:qFormat/>
     <w:rsid w:val="00E158A2"/>
@@ -3355,10 +3638,10 @@
       <w:sz w:val="22"/>
     </w:rPr>
   </w:style>
-  <w:style w:type="paragraph" w:styleId="Kopvaninhoudsopgave">
+  <w:style w:type="paragraph" w:styleId="TOCHeading">
     <w:name w:val="TOC Heading"/>
-    <w:basedOn w:val="Standaard"/>
-    <w:next w:val="Standaard"/>
+    <w:basedOn w:val="Normal"/>
+    <w:next w:val="Normal"/>
     <w:uiPriority w:val="39"/>
     <w:unhideWhenUsed/>
     <w:qFormat/>
@@ -3672,10 +3955,10 @@
       <w:shd w:val="clear" w:color="auto" w:fill="auto"/>
     </w:rPr>
   </w:style>
-  <w:style w:type="paragraph" w:styleId="Ballontekst">
+  <w:style w:type="paragraph" w:styleId="BalloonText">
     <w:name w:val="Balloon Text"/>
-    <w:basedOn w:val="Standaard"/>
-    <w:link w:val="BallontekstChar"/>
+    <w:basedOn w:val="Normal"/>
+    <w:link w:val="BalloonTextChar"/>
     <w:uiPriority w:val="99"/>
     <w:semiHidden/>
     <w:unhideWhenUsed/>
@@ -3686,10 +3969,10 @@
       <w:szCs w:val="16"/>
     </w:rPr>
   </w:style>
-  <w:style w:type="character" w:customStyle="1" w:styleId="BallontekstChar">
-    <w:name w:val="Ballontekst Char"/>
-    <w:basedOn w:val="Standaardalinea-lettertype"/>
-    <w:link w:val="Ballontekst"/>
+  <w:style w:type="character" w:customStyle="1" w:styleId="BalloonTextChar">
+    <w:name w:val="Balloon Text Char"/>
+    <w:basedOn w:val="DefaultParagraphFont"/>
+    <w:link w:val="BalloonText"/>
     <w:uiPriority w:val="99"/>
     <w:semiHidden/>
     <w:rsid w:val="00C016A7"/>
@@ -3699,10 +3982,10 @@
       <w:szCs w:val="16"/>
     </w:rPr>
   </w:style>
-  <w:style w:type="paragraph" w:styleId="Koptekst">
+  <w:style w:type="paragraph" w:styleId="Header">
     <w:name w:val="header"/>
-    <w:basedOn w:val="Standaard"/>
-    <w:link w:val="KoptekstChar"/>
+    <w:basedOn w:val="Normal"/>
+    <w:link w:val="HeaderChar"/>
     <w:uiPriority w:val="99"/>
     <w:unhideWhenUsed/>
     <w:rsid w:val="003D026C"/>
@@ -3713,17 +3996,17 @@
       </w:tabs>
     </w:pPr>
   </w:style>
-  <w:style w:type="character" w:customStyle="1" w:styleId="KoptekstChar">
-    <w:name w:val="Koptekst Char"/>
-    <w:basedOn w:val="Standaardalinea-lettertype"/>
-    <w:link w:val="Koptekst"/>
+  <w:style w:type="character" w:customStyle="1" w:styleId="HeaderChar">
+    <w:name w:val="Header Char"/>
+    <w:basedOn w:val="DefaultParagraphFont"/>
+    <w:link w:val="Header"/>
     <w:uiPriority w:val="99"/>
     <w:rsid w:val="003D026C"/>
   </w:style>
-  <w:style w:type="paragraph" w:styleId="Voettekst">
+  <w:style w:type="paragraph" w:styleId="Footer">
     <w:name w:val="footer"/>
-    <w:basedOn w:val="Standaard"/>
-    <w:link w:val="VoettekstChar"/>
+    <w:basedOn w:val="Normal"/>
+    <w:link w:val="FooterChar"/>
     <w:uiPriority w:val="99"/>
     <w:unhideWhenUsed/>
     <w:rsid w:val="003D026C"/>
@@ -3734,16 +4017,16 @@
       </w:tabs>
     </w:pPr>
   </w:style>
-  <w:style w:type="character" w:customStyle="1" w:styleId="VoettekstChar">
-    <w:name w:val="Voettekst Char"/>
-    <w:basedOn w:val="Standaardalinea-lettertype"/>
-    <w:link w:val="Voettekst"/>
+  <w:style w:type="character" w:customStyle="1" w:styleId="FooterChar">
+    <w:name w:val="Footer Char"/>
+    <w:basedOn w:val="DefaultParagraphFont"/>
+    <w:link w:val="Footer"/>
     <w:uiPriority w:val="99"/>
     <w:rsid w:val="003D026C"/>
   </w:style>
-  <w:style w:type="character" w:styleId="Tekstvantijdelijkeaanduiding">
+  <w:style w:type="character" w:styleId="PlaceholderText">
     <w:name w:val="Placeholder Text"/>
-    <w:basedOn w:val="Standaardalinea-lettertype"/>
+    <w:basedOn w:val="DefaultParagraphFont"/>
     <w:uiPriority w:val="99"/>
     <w:semiHidden/>
     <w:rsid w:val="00F738A9"/>
@@ -3753,8 +4036,8 @@
   </w:style>
   <w:style w:type="paragraph" w:customStyle="1" w:styleId="Author">
     <w:name w:val="Author"/>
-    <w:basedOn w:val="Standaard"/>
-    <w:next w:val="Standaard"/>
+    <w:basedOn w:val="Normal"/>
+    <w:next w:val="Normal"/>
     <w:qFormat/>
     <w:rsid w:val="004D6876"/>
     <w:pPr>
@@ -3766,10 +4049,10 @@
       <w:sz w:val="32"/>
     </w:rPr>
   </w:style>
-  <w:style w:type="paragraph" w:customStyle="1" w:styleId="Date">
-    <w:name w:val="Date"/>
-    <w:basedOn w:val="Standaard"/>
-    <w:next w:val="Standaard"/>
+  <w:style w:type="paragraph" w:customStyle="1" w:styleId="Date1">
+    <w:name w:val="Date1"/>
+    <w:basedOn w:val="Normal"/>
+    <w:next w:val="Normal"/>
     <w:qFormat/>
     <w:rsid w:val="007B4552"/>
     <w:pPr>
@@ -3781,20 +4064,20 @@
       <w:sz w:val="24"/>
     </w:rPr>
   </w:style>
-  <w:style w:type="paragraph" w:styleId="Datum">
+  <w:style w:type="paragraph" w:styleId="Date">
     <w:name w:val="Date"/>
-    <w:basedOn w:val="Date"/>
-    <w:next w:val="Standaard"/>
-    <w:link w:val="DatumChar"/>
+    <w:basedOn w:val="Date1"/>
+    <w:next w:val="Normal"/>
+    <w:link w:val="DateChar"/>
     <w:uiPriority w:val="99"/>
     <w:semiHidden/>
     <w:unhideWhenUsed/>
     <w:rsid w:val="00C839EE"/>
   </w:style>
-  <w:style w:type="character" w:customStyle="1" w:styleId="DatumChar">
-    <w:name w:val="Datum Char"/>
-    <w:basedOn w:val="Standaardalinea-lettertype"/>
-    <w:link w:val="Datum"/>
+  <w:style w:type="character" w:customStyle="1" w:styleId="DateChar">
+    <w:name w:val="Date Char"/>
+    <w:basedOn w:val="DefaultParagraphFont"/>
+    <w:link w:val="Date"/>
     <w:uiPriority w:val="99"/>
     <w:semiHidden/>
     <w:rsid w:val="00C839EE"/>
@@ -3803,9 +4086,9 @@
       <w:sz w:val="28"/>
     </w:rPr>
   </w:style>
-  <w:style w:type="table" w:styleId="Tabelraster">
+  <w:style w:type="table" w:styleId="TableGrid">
     <w:name w:val="Table Grid"/>
-    <w:basedOn w:val="Standaardtabel"/>
+    <w:basedOn w:val="TableNormal"/>
     <w:uiPriority w:val="39"/>
     <w:rsid w:val="001665B6"/>
     <w:pPr>
@@ -3822,9 +4105,9 @@
       </w:tblBorders>
     </w:tblPr>
   </w:style>
-  <w:style w:type="table" w:styleId="Rastertabel4-Accent2">
+  <w:style w:type="table" w:styleId="GridTable4-Accent2">
     <w:name w:val="Grid Table 4 Accent 2"/>
-    <w:basedOn w:val="Standaardtabel"/>
+    <w:basedOn w:val="TableNormal"/>
     <w:uiPriority w:val="49"/>
     <w:rsid w:val="001665B6"/>
     <w:pPr>
@@ -3898,10 +4181,10 @@
       </w:tcPr>
     </w:tblStylePr>
   </w:style>
-  <w:style w:type="paragraph" w:styleId="Inhopg1">
+  <w:style w:type="paragraph" w:styleId="TOC1">
     <w:name w:val="toc 1"/>
-    <w:basedOn w:val="Standaard"/>
-    <w:next w:val="Standaard"/>
+    <w:basedOn w:val="Normal"/>
+    <w:next w:val="Normal"/>
     <w:autoRedefine/>
     <w:uiPriority w:val="39"/>
     <w:unhideWhenUsed/>
@@ -3916,8 +4199,8 @@
   </w:style>
   <w:style w:type="paragraph" w:styleId="Index1">
     <w:name w:val="index 1"/>
-    <w:basedOn w:val="Standaard"/>
-    <w:next w:val="Standaard"/>
+    <w:basedOn w:val="Normal"/>
+    <w:next w:val="Normal"/>
     <w:autoRedefine/>
     <w:uiPriority w:val="99"/>
     <w:semiHidden/>
@@ -3934,7 +4217,7 @@
   </w:style>
   <w:style w:type="character" w:styleId="Hyperlink">
     <w:name w:val="Hyperlink"/>
-    <w:basedOn w:val="Zwaar"/>
+    <w:basedOn w:val="Strong"/>
     <w:uiPriority w:val="99"/>
     <w:unhideWhenUsed/>
     <w:rsid w:val="00A21D46"/>
@@ -3947,7 +4230,7 @@
   </w:style>
   <w:style w:type="paragraph" w:customStyle="1" w:styleId="Compact">
     <w:name w:val="Compact"/>
-    <w:basedOn w:val="Standaard"/>
+    <w:basedOn w:val="Normal"/>
     <w:rsid w:val="00595152"/>
     <w:pPr>
       <w:spacing w:after="60"/>
@@ -3958,10 +4241,10 @@
       <w:sz w:val="20"/>
     </w:rPr>
   </w:style>
-  <w:style w:type="paragraph" w:styleId="Inhopg2">
+  <w:style w:type="paragraph" w:styleId="TOC2">
     <w:name w:val="toc 2"/>
-    <w:basedOn w:val="Standaard"/>
-    <w:next w:val="Standaard"/>
+    <w:basedOn w:val="Normal"/>
+    <w:next w:val="Normal"/>
     <w:autoRedefine/>
     <w:uiPriority w:val="39"/>
     <w:unhideWhenUsed/>
@@ -3971,10 +4254,10 @@
       <w:ind w:left="220"/>
     </w:pPr>
   </w:style>
-  <w:style w:type="paragraph" w:styleId="Inhopg3">
+  <w:style w:type="paragraph" w:styleId="TOC3">
     <w:name w:val="toc 3"/>
-    <w:basedOn w:val="Standaard"/>
-    <w:next w:val="Standaard"/>
+    <w:basedOn w:val="Normal"/>
+    <w:next w:val="Normal"/>
     <w:autoRedefine/>
     <w:uiPriority w:val="39"/>
     <w:unhideWhenUsed/>
@@ -3986,7 +4269,7 @@
   </w:style>
   <w:style w:type="character" w:customStyle="1" w:styleId="SourceCodeChar">
     <w:name w:val="Source Code Char"/>
-    <w:basedOn w:val="Standaardalinea-lettertype"/>
+    <w:basedOn w:val="DefaultParagraphFont"/>
     <w:link w:val="SourceCode"/>
     <w:rsid w:val="00870655"/>
     <w:rPr>

</xml_diff>

<commit_message>
new Certe colours in tex/docx/logos
</commit_message>
<xml_diff>
--- a/inst/rmarkdown/latextemplate/certe.docx
+++ b/inst/rmarkdown/latextemplate/certe.docx
@@ -661,6 +661,7 @@
       <w:footerReference w:type="even" r:id="rId9"/>
       <w:footerReference w:type="default" r:id="rId10"/>
       <w:headerReference w:type="first" r:id="rId11"/>
+      <w:footerReference w:type="first" r:id="rId12"/>
       <w:pgSz w:w="11906" w:h="16838"/>
       <w:pgMar w:top="851" w:right="1417" w:bottom="851" w:left="1417" w:header="708" w:footer="598" w:gutter="0"/>
       <w:cols w:space="708"/>
@@ -731,7 +732,7 @@
           <mc:AlternateContent>
             <mc:Choice Requires="wpg">
               <w:drawing>
-                <wp:anchor distT="0" distB="0" distL="114300" distR="114300" simplePos="0" relativeHeight="251673600" behindDoc="0" locked="0" layoutInCell="1" allowOverlap="1" wp14:anchorId="4C2CE431" wp14:editId="713AFC45">
+                <wp:anchor distT="0" distB="0" distL="114300" distR="114300" simplePos="0" relativeHeight="251673600" behindDoc="0" locked="0" layoutInCell="1" allowOverlap="1" wp14:anchorId="4C2CE431" wp14:editId="5FFD7C05">
                   <wp:simplePos x="0" y="0"/>
                   <wp:positionH relativeFrom="margin">
                     <wp:posOffset>2605405</wp:posOffset>
@@ -740,7 +741,7 @@
                     <wp:posOffset>284785</wp:posOffset>
                   </wp:positionV>
                   <wp:extent cx="551180" cy="178435"/>
-                  <wp:effectExtent l="0" t="0" r="1270" b="0"/>
+                  <wp:effectExtent l="0" t="38100" r="7620" b="0"/>
                   <wp:wrapNone/>
                   <wp:docPr id="1306464861" name="Groep 89"/>
                   <wp:cNvGraphicFramePr/>
@@ -755,6 +756,9 @@
                             <a:chOff x="0" y="0"/>
                             <a:chExt cx="551339" cy="178758"/>
                           </a:xfrm>
+                          <a:solidFill>
+                            <a:schemeClr val="accent2"/>
+                          </a:solidFill>
                         </wpg:grpSpPr>
                         <wps:wsp>
                           <wps:cNvPr id="924783644" name="Rectangle 19"/>
@@ -769,9 +773,7 @@
                             <a:prstGeom prst="rect">
                               <a:avLst/>
                             </a:prstGeom>
-                            <a:solidFill>
-                              <a:srgbClr val="01617E"/>
-                            </a:solidFill>
+                            <a:grpFill/>
                             <a:ln>
                               <a:noFill/>
                             </a:ln>
@@ -923,9 +925,7 @@
                                 </a:path>
                               </a:pathLst>
                             </a:custGeom>
-                            <a:solidFill>
-                              <a:srgbClr val="01617E"/>
-                            </a:solidFill>
+                            <a:grpFill/>
                             <a:ln>
                               <a:noFill/>
                             </a:ln>
@@ -1074,9 +1074,7 @@
                                 </a:path>
                               </a:pathLst>
                             </a:custGeom>
-                            <a:solidFill>
-                              <a:srgbClr val="01617E"/>
-                            </a:solidFill>
+                            <a:grpFill/>
                             <a:ln>
                               <a:noFill/>
                             </a:ln>
@@ -1284,9 +1282,7 @@
                                 </a:path>
                               </a:pathLst>
                             </a:custGeom>
-                            <a:solidFill>
-                              <a:srgbClr val="01617E"/>
-                            </a:solidFill>
+                            <a:grpFill/>
                             <a:ln>
                               <a:noFill/>
                             </a:ln>
@@ -1403,9 +1399,7 @@
                                 </a:path>
                               </a:pathLst>
                             </a:custGeom>
-                            <a:solidFill>
-                              <a:srgbClr val="01617E"/>
-                            </a:solidFill>
+                            <a:grpFill/>
                             <a:ln>
                               <a:noFill/>
                             </a:ln>
@@ -1554,9 +1548,7 @@
                                 </a:path>
                               </a:pathLst>
                             </a:custGeom>
-                            <a:solidFill>
-                              <a:srgbClr val="01617E"/>
-                            </a:solidFill>
+                            <a:grpFill/>
                             <a:ln>
                               <a:noFill/>
                             </a:ln>
@@ -1585,22 +1577,22 @@
             </mc:Choice>
             <mc:Fallback>
               <w:pict>
-                <v:group w14:anchorId="3A3FF348" id="Groep 89" o:spid="_x0000_s1026" style="position:absolute;margin-left:205.15pt;margin-top:22.4pt;width:43.4pt;height:14.05pt;z-index:251673600;mso-position-horizontal-relative:margin" coordsize="5513,1787" o:gfxdata="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">
-                  <v:rect id="Rectangle 19" o:spid="_x0000_s1027" style="position:absolute;width:5473;height:88;visibility:visible;mso-wrap-style:square;v-text-anchor:top" o:gfxdata="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" fillcolor="#01617e" stroked="f"/>
-                  <v:shape id="Freeform 20" o:spid="_x0000_s1028" style="position:absolute;top:448;width:1028;height:1327;visibility:visible;mso-wrap-style:square;v-text-anchor:top" coordsize="325,419" o:gfxdata="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" path="m198,v50,,94,25,122,53c262,119,262,119,262,119,242,102,225,92,199,92v-49,,-90,43,-90,117c109,284,144,327,196,327v31,,54,-14,71,-33c325,359,325,359,325,359v-34,40,-80,60,-130,60c89,419,,350,,212,,77,93,,198,e" fillcolor="#01617e" stroked="f">
+                <v:group w14:anchorId="717A0ED1" id="Groep 89" o:spid="_x0000_s1026" style="position:absolute;margin-left:205.15pt;margin-top:22.4pt;width:43.4pt;height:14.05pt;z-index:251673600;mso-position-horizontal-relative:margin" coordsize="5513,1787" o:gfxdata="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">
+                  <v:rect id="Rectangle 19" o:spid="_x0000_s1027" style="position:absolute;width:5473;height:88;visibility:visible;mso-wrap-style:square;v-text-anchor:top" o:gfxdata="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" filled="f" stroked="f"/>
+                  <v:shape id="Freeform 20" o:spid="_x0000_s1028" style="position:absolute;top:448;width:1028;height:1327;visibility:visible;mso-wrap-style:square;v-text-anchor:top" coordsize="325,419" o:gfxdata="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" path="m198,v50,,94,25,122,53c262,119,262,119,262,119,242,102,225,92,199,92v-49,,-90,43,-90,117c109,284,144,327,196,327v31,,54,-14,71,-33c325,359,325,359,325,359v-34,40,-80,60,-130,60c89,419,,350,,212,,77,93,,198,e" filled="f" stroked="f">
                     <v:path arrowok="t" o:connecttype="custom" o:connectlocs="62672,0;101287,16787;82929,37692;62988,29140;34501,66199;62039,103575;84512,93122;102870,113710;61722,132715;0,67149;62672,0" o:connectangles="0,0,0,0,0,0,0,0,0,0,0"/>
                   </v:shape>
-                  <v:shape id="Freeform 21" o:spid="_x0000_s1029" style="position:absolute;left:1234;top:504;width:851;height:1283;visibility:visible;mso-wrap-style:square;v-text-anchor:top" coordsize="134,202" o:gfxdata="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" path="m,l131,r,45l54,45r,32l120,77r,45l54,122r,36l134,158r,44l,202,,xe" fillcolor="#01617e" stroked="f">
+                  <v:shape id="Freeform 21" o:spid="_x0000_s1029" style="position:absolute;left:1234;top:504;width:851;height:1283;visibility:visible;mso-wrap-style:square;v-text-anchor:top" coordsize="134,202" o:gfxdata="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" path="m,l131,r,45l54,45r,32l120,77r,45l54,122r,36l134,158r,44l,202,,xe" filled="f" stroked="f">
                     <v:path arrowok="t" o:connecttype="custom" o:connectlocs="0,0;83185,0;83185,28575;34290,28575;34290,48895;76200,48895;76200,77470;34290,77470;34290,100330;85090,100330;85090,128270;0,128270;0,0" o:connectangles="0,0,0,0,0,0,0,0,0,0,0,0,0"/>
                   </v:shape>
-                  <v:shape id="Freeform 22" o:spid="_x0000_s1030" style="position:absolute;left:2356;top:504;width:1066;height:1283;visibility:visible;mso-wrap-style:square;v-text-anchor:top" coordsize="336,404" o:gfxdata="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" path="m217,404c147,269,147,269,147,269v-40,,-40,,-40,c107,404,107,404,107,404,,404,,404,,404,,,,,,,152,,152,,152,v87,,162,30,162,131c314,189,288,227,249,248v87,156,87,156,87,156l217,404xm107,184v38,,38,,38,c187,184,210,166,210,131,210,96,187,85,145,85v-38,,-38,,-38,l107,184xe" fillcolor="#01617e" stroked="f">
+                  <v:shape id="Freeform 22" o:spid="_x0000_s1030" style="position:absolute;left:2356;top:504;width:1066;height:1283;visibility:visible;mso-wrap-style:square;v-text-anchor:top" coordsize="336,404" o:gfxdata="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" path="m217,404c147,269,147,269,147,269v-40,,-40,,-40,c107,404,107,404,107,404,,404,,404,,404,,,,,,,152,,152,,152,v87,,162,30,162,131c314,189,288,227,249,248v87,156,87,156,87,156l217,404xm107,184v38,,38,,38,c187,184,210,166,210,131,210,96,187,85,145,85v-38,,-38,,-38,l107,184xe" filled="f" stroked="f">
                     <v:path arrowok="t" o:connecttype="custom" o:connectlocs="68898,128270;46673,85408;33973,85408;33973,128270;0,128270;0,0;48260,0;99695,41593;79058,78740;106680,128270;68898,128270;33973,58420;46038,58420;66675,41593;46038,26988;33973,26988;33973,58420" o:connectangles="0,0,0,0,0,0,0,0,0,0,0,0,0,0,0,0,0"/>
                     <o:lock v:ext="edit" verticies="t"/>
                   </v:shape>
-                  <v:shape id="Freeform 23" o:spid="_x0000_s1031" style="position:absolute;left:3421;top:504;width:1016;height:1283;visibility:visible;mso-wrap-style:square;v-text-anchor:top" coordsize="160,202" o:gfxdata="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" path="m53,45l,45,,,160,r,45l107,45r,157l53,202,53,45xe" fillcolor="#01617e" stroked="f">
+                  <v:shape id="Freeform 23" o:spid="_x0000_s1031" style="position:absolute;left:3421;top:504;width:1016;height:1283;visibility:visible;mso-wrap-style:square;v-text-anchor:top" coordsize="160,202" o:gfxdata="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" path="m53,45l,45,,,160,r,45l107,45r,157l53,202,53,45xe" filled="f" stroked="f">
                     <v:path arrowok="t" o:connecttype="custom" o:connectlocs="33655,28575;0,28575;0,0;101600,0;101600,28575;67945,28575;67945,128270;33655,128270;33655,28575" o:connectangles="0,0,0,0,0,0,0,0,0"/>
                   </v:shape>
-                  <v:shape id="Freeform 24" o:spid="_x0000_s1032" style="position:absolute;left:4656;top:504;width:857;height:1283;visibility:visible;mso-wrap-style:square;v-text-anchor:top" coordsize="135,202" o:gfxdata="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" path="m,l135,r,45l53,45r,32l120,77r,45l53,122r,36l135,158r,44l,202,,xe" fillcolor="#01617e" stroked="f">
+                  <v:shape id="Freeform 24" o:spid="_x0000_s1032" style="position:absolute;left:4656;top:504;width:857;height:1283;visibility:visible;mso-wrap-style:square;v-text-anchor:top" coordsize="135,202" o:gfxdata="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" path="m,l135,r,45l53,45r,32l120,77r,45l53,122r,36l135,158r,44l,202,,xe" filled="f" stroked="f">
                     <v:path arrowok="t" o:connecttype="custom" o:connectlocs="0,0;85725,0;85725,28575;33655,28575;33655,48895;76200,48895;76200,77470;33655,77470;33655,100330;85725,100330;85725,128270;0,128270;0,0" o:connectangles="0,0,0,0,0,0,0,0,0,0,0,0,0"/>
                   </v:shape>
                   <w10:wrap anchorx="margin"/>
@@ -1698,7 +1690,7 @@
           <mc:AlternateContent>
             <mc:Choice Requires="wpg">
               <w:drawing>
-                <wp:anchor distT="0" distB="0" distL="114300" distR="114300" simplePos="0" relativeHeight="251668480" behindDoc="0" locked="0" layoutInCell="1" allowOverlap="1" wp14:anchorId="674D2CC2" wp14:editId="16BB017F">
+                <wp:anchor distT="0" distB="0" distL="114300" distR="114300" simplePos="0" relativeHeight="251668480" behindDoc="0" locked="0" layoutInCell="1" allowOverlap="1" wp14:anchorId="674D2CC2" wp14:editId="38061D7E">
                   <wp:simplePos x="0" y="0"/>
                   <wp:positionH relativeFrom="margin">
                     <wp:posOffset>2605405</wp:posOffset>
@@ -1707,7 +1699,7 @@
                     <wp:posOffset>284785</wp:posOffset>
                   </wp:positionV>
                   <wp:extent cx="551180" cy="178435"/>
-                  <wp:effectExtent l="0" t="0" r="1270" b="0"/>
+                  <wp:effectExtent l="0" t="38100" r="7620" b="0"/>
                   <wp:wrapNone/>
                   <wp:docPr id="89" name="Groep 89"/>
                   <wp:cNvGraphicFramePr/>
@@ -1722,6 +1714,9 @@
                             <a:chOff x="0" y="0"/>
                             <a:chExt cx="551339" cy="178758"/>
                           </a:xfrm>
+                          <a:solidFill>
+                            <a:schemeClr val="accent2"/>
+                          </a:solidFill>
                         </wpg:grpSpPr>
                         <wps:wsp>
                           <wps:cNvPr id="12" name="Rectangle 19"/>
@@ -1736,9 +1731,7 @@
                             <a:prstGeom prst="rect">
                               <a:avLst/>
                             </a:prstGeom>
-                            <a:solidFill>
-                              <a:srgbClr val="01617E"/>
-                            </a:solidFill>
+                            <a:grpFill/>
                             <a:ln>
                               <a:noFill/>
                             </a:ln>
@@ -1890,9 +1883,7 @@
                                 </a:path>
                               </a:pathLst>
                             </a:custGeom>
-                            <a:solidFill>
-                              <a:srgbClr val="01617E"/>
-                            </a:solidFill>
+                            <a:grpFill/>
                             <a:ln>
                               <a:noFill/>
                             </a:ln>
@@ -2041,9 +2032,7 @@
                                 </a:path>
                               </a:pathLst>
                             </a:custGeom>
-                            <a:solidFill>
-                              <a:srgbClr val="01617E"/>
-                            </a:solidFill>
+                            <a:grpFill/>
                             <a:ln>
                               <a:noFill/>
                             </a:ln>
@@ -2251,9 +2240,7 @@
                                 </a:path>
                               </a:pathLst>
                             </a:custGeom>
-                            <a:solidFill>
-                              <a:srgbClr val="01617E"/>
-                            </a:solidFill>
+                            <a:grpFill/>
                             <a:ln>
                               <a:noFill/>
                             </a:ln>
@@ -2370,9 +2357,7 @@
                                 </a:path>
                               </a:pathLst>
                             </a:custGeom>
-                            <a:solidFill>
-                              <a:srgbClr val="01617E"/>
-                            </a:solidFill>
+                            <a:grpFill/>
                             <a:ln>
                               <a:noFill/>
                             </a:ln>
@@ -2521,9 +2506,7 @@
                                 </a:path>
                               </a:pathLst>
                             </a:custGeom>
-                            <a:solidFill>
-                              <a:srgbClr val="01617E"/>
-                            </a:solidFill>
+                            <a:grpFill/>
                             <a:ln>
                               <a:noFill/>
                             </a:ln>
@@ -2552,22 +2535,22 @@
             </mc:Choice>
             <mc:Fallback>
               <w:pict>
-                <v:group w14:anchorId="20FB6AF5" id="Groep 89" o:spid="_x0000_s1026" style="position:absolute;margin-left:205.15pt;margin-top:22.4pt;width:43.4pt;height:14.05pt;z-index:251668480;mso-position-horizontal-relative:margin" coordsize="5513,1787" o:gfxdata="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">
-                  <v:rect id="Rectangle 19" o:spid="_x0000_s1027" style="position:absolute;width:5473;height:88;visibility:visible;mso-wrap-style:square;v-text-anchor:top" o:gfxdata="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" fillcolor="#01617e" stroked="f"/>
-                  <v:shape id="Freeform 20" o:spid="_x0000_s1028" style="position:absolute;top:448;width:1028;height:1327;visibility:visible;mso-wrap-style:square;v-text-anchor:top" coordsize="325,419" o:gfxdata="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" path="m198,v50,,94,25,122,53c262,119,262,119,262,119,242,102,225,92,199,92v-49,,-90,43,-90,117c109,284,144,327,196,327v31,,54,-14,71,-33c325,359,325,359,325,359v-34,40,-80,60,-130,60c89,419,,350,,212,,77,93,,198,e" fillcolor="#01617e" stroked="f">
+                <v:group w14:anchorId="5BDB2F68" id="Groep 89" o:spid="_x0000_s1026" style="position:absolute;margin-left:205.15pt;margin-top:22.4pt;width:43.4pt;height:14.05pt;z-index:251668480;mso-position-horizontal-relative:margin" coordsize="5513,1787" o:gfxdata="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">
+                  <v:rect id="Rectangle 19" o:spid="_x0000_s1027" style="position:absolute;width:5473;height:88;visibility:visible;mso-wrap-style:square;v-text-anchor:top" o:gfxdata="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" filled="f" stroked="f"/>
+                  <v:shape id="Freeform 20" o:spid="_x0000_s1028" style="position:absolute;top:448;width:1028;height:1327;visibility:visible;mso-wrap-style:square;v-text-anchor:top" coordsize="325,419" o:gfxdata="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" path="m198,v50,,94,25,122,53c262,119,262,119,262,119,242,102,225,92,199,92v-49,,-90,43,-90,117c109,284,144,327,196,327v31,,54,-14,71,-33c325,359,325,359,325,359v-34,40,-80,60,-130,60c89,419,,350,,212,,77,93,,198,e" filled="f" stroked="f">
                     <v:path arrowok="t" o:connecttype="custom" o:connectlocs="62672,0;101287,16787;82929,37692;62988,29140;34501,66199;62039,103575;84512,93122;102870,113710;61722,132715;0,67149;62672,0" o:connectangles="0,0,0,0,0,0,0,0,0,0,0"/>
                   </v:shape>
-                  <v:shape id="Freeform 21" o:spid="_x0000_s1029" style="position:absolute;left:1234;top:504;width:851;height:1283;visibility:visible;mso-wrap-style:square;v-text-anchor:top" coordsize="134,202" o:gfxdata="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" path="m,l131,r,45l54,45r,32l120,77r,45l54,122r,36l134,158r,44l,202,,xe" fillcolor="#01617e" stroked="f">
+                  <v:shape id="Freeform 21" o:spid="_x0000_s1029" style="position:absolute;left:1234;top:504;width:851;height:1283;visibility:visible;mso-wrap-style:square;v-text-anchor:top" coordsize="134,202" o:gfxdata="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" path="m,l131,r,45l54,45r,32l120,77r,45l54,122r,36l134,158r,44l,202,,xe" filled="f" stroked="f">
                     <v:path arrowok="t" o:connecttype="custom" o:connectlocs="0,0;83185,0;83185,28575;34290,28575;34290,48895;76200,48895;76200,77470;34290,77470;34290,100330;85090,100330;85090,128270;0,128270;0,0" o:connectangles="0,0,0,0,0,0,0,0,0,0,0,0,0"/>
                   </v:shape>
-                  <v:shape id="Freeform 22" o:spid="_x0000_s1030" style="position:absolute;left:2356;top:504;width:1066;height:1283;visibility:visible;mso-wrap-style:square;v-text-anchor:top" coordsize="336,404" o:gfxdata="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" path="m217,404c147,269,147,269,147,269v-40,,-40,,-40,c107,404,107,404,107,404,,404,,404,,404,,,,,,,152,,152,,152,v87,,162,30,162,131c314,189,288,227,249,248v87,156,87,156,87,156l217,404xm107,184v38,,38,,38,c187,184,210,166,210,131,210,96,187,85,145,85v-38,,-38,,-38,l107,184xe" fillcolor="#01617e" stroked="f">
+                  <v:shape id="Freeform 22" o:spid="_x0000_s1030" style="position:absolute;left:2356;top:504;width:1066;height:1283;visibility:visible;mso-wrap-style:square;v-text-anchor:top" coordsize="336,404" o:gfxdata="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" path="m217,404c147,269,147,269,147,269v-40,,-40,,-40,c107,404,107,404,107,404,,404,,404,,404,,,,,,,152,,152,,152,v87,,162,30,162,131c314,189,288,227,249,248v87,156,87,156,87,156l217,404xm107,184v38,,38,,38,c187,184,210,166,210,131,210,96,187,85,145,85v-38,,-38,,-38,l107,184xe" filled="f" stroked="f">
                     <v:path arrowok="t" o:connecttype="custom" o:connectlocs="68898,128270;46673,85408;33973,85408;33973,128270;0,128270;0,0;48260,0;99695,41593;79058,78740;106680,128270;68898,128270;33973,58420;46038,58420;66675,41593;46038,26988;33973,26988;33973,58420" o:connectangles="0,0,0,0,0,0,0,0,0,0,0,0,0,0,0,0,0"/>
                     <o:lock v:ext="edit" verticies="t"/>
                   </v:shape>
-                  <v:shape id="Freeform 23" o:spid="_x0000_s1031" style="position:absolute;left:3421;top:504;width:1016;height:1283;visibility:visible;mso-wrap-style:square;v-text-anchor:top" coordsize="160,202" o:gfxdata="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" path="m53,45l,45,,,160,r,45l107,45r,157l53,202,53,45xe" fillcolor="#01617e" stroked="f">
+                  <v:shape id="Freeform 23" o:spid="_x0000_s1031" style="position:absolute;left:3421;top:504;width:1016;height:1283;visibility:visible;mso-wrap-style:square;v-text-anchor:top" coordsize="160,202" o:gfxdata="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" path="m53,45l,45,,,160,r,45l107,45r,157l53,202,53,45xe" filled="f" stroked="f">
                     <v:path arrowok="t" o:connecttype="custom" o:connectlocs="33655,28575;0,28575;0,0;101600,0;101600,28575;67945,28575;67945,128270;33655,128270;33655,28575" o:connectangles="0,0,0,0,0,0,0,0,0"/>
                   </v:shape>
-                  <v:shape id="Freeform 24" o:spid="_x0000_s1032" style="position:absolute;left:4656;top:504;width:857;height:1283;visibility:visible;mso-wrap-style:square;v-text-anchor:top" coordsize="135,202" o:gfxdata="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" path="m,l135,r,45l53,45r,32l120,77r,45l53,122r,36l135,158r,44l,202,,xe" fillcolor="#01617e" stroked="f">
+                  <v:shape id="Freeform 24" o:spid="_x0000_s1032" style="position:absolute;left:4656;top:504;width:857;height:1283;visibility:visible;mso-wrap-style:square;v-text-anchor:top" coordsize="135,202" o:gfxdata="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" path="m,l135,r,45l53,45r,32l120,77r,45l53,122r,36l135,158r,44l,202,,xe" filled="f" stroked="f">
                     <v:path arrowok="t" o:connecttype="custom" o:connectlocs="0,0;85725,0;85725,28575;33655,28575;33655,48895;76200,48895;76200,77470;33655,77470;33655,100330;85725,100330;85725,128270;0,128270;0,0" o:connectangles="0,0,0,0,0,0,0,0,0,0,0,0,0"/>
                   </v:shape>
                   <w10:wrap anchorx="margin"/>
@@ -2634,6 +2617,16 @@
 </w:ftr>
 </file>
 
+<file path=word/footer3.xml><?xml version="1.0" encoding="utf-8"?>
+<w:ftr xmlns:wpc="http://schemas.microsoft.com/office/word/2010/wordprocessingCanvas" xmlns:cx="http://schemas.microsoft.com/office/drawing/2014/chartex" xmlns:cx1="http://schemas.microsoft.com/office/drawing/2015/9/8/chartex" xmlns:cx2="http://schemas.microsoft.com/office/drawing/2015/10/21/chartex" xmlns:cx3="http://schemas.microsoft.com/office/drawing/2016/5/9/chartex" xmlns:cx4="http://schemas.microsoft.com/office/drawing/2016/5/10/chartex" xmlns:cx5="http://schemas.microsoft.com/office/drawing/2016/5/11/chartex" xmlns:cx6="http://schemas.microsoft.com/office/drawing/2016/5/12/chartex" xmlns:cx7="http://schemas.microsoft.com/office/drawing/2016/5/13/chartex" xmlns:cx8="http://schemas.microsoft.com/office/drawing/2016/5/14/chartex" xmlns:mc="http://schemas.openxmlformats.org/markup-compatibility/2006" xmlns:aink="http://schemas.microsoft.com/office/drawing/2016/ink" xmlns:am3d="http://schemas.microsoft.com/office/drawing/2017/model3d" xmlns:o="urn:schemas-microsoft-com:office:office" xmlns:oel="http://schemas.microsoft.com/office/2019/extlst" xmlns:r="http://schemas.openxmlformats.org/officeDocument/2006/relationships" xmlns:m="http://schemas.openxmlformats.org/officeDocument/2006/math" xmlns:v="urn:schemas-microsoft-com:vml" xmlns:wp14="http://schemas.microsoft.com/office/word/2010/wordprocessingDrawing" xmlns:wp="http://schemas.openxmlformats.org/drawingml/2006/wordprocessingDrawing" xmlns:w10="urn:schemas-microsoft-com:office:word" xmlns:w="http://schemas.openxmlformats.org/wordprocessingml/2006/main" xmlns:w14="http://schemas.microsoft.com/office/word/2010/wordml" xmlns:w15="http://schemas.microsoft.com/office/word/2012/wordml" xmlns:w16cex="http://schemas.microsoft.com/office/word/2018/wordml/cex" xmlns:w16cid="http://schemas.microsoft.com/office/word/2016/wordml/cid" xmlns:w16="http://schemas.microsoft.com/office/word/2018/wordml" xmlns:w16sdtdh="http://schemas.microsoft.com/office/word/2020/wordml/sdtdatahash" xmlns:w16se="http://schemas.microsoft.com/office/word/2015/wordml/symex" xmlns:wpg="http://schemas.microsoft.com/office/word/2010/wordprocessingGroup" xmlns:wpi="http://schemas.microsoft.com/office/word/2010/wordprocessingInk" xmlns:wne="http://schemas.microsoft.com/office/word/2006/wordml" xmlns:wps="http://schemas.microsoft.com/office/word/2010/wordprocessingShape" mc:Ignorable="w14 w15 w16se w16cid w16 w16cex w16sdtdh wp14">
+  <w:p>
+    <w:pPr>
+      <w:pStyle w:val="Footer"/>
+    </w:pPr>
+  </w:p>
+</w:ftr>
+</file>
+
 <file path=word/footnotes.xml><?xml version="1.0" encoding="utf-8"?>
 <w:footnotes xmlns:wpc="http://schemas.microsoft.com/office/word/2010/wordprocessingCanvas" xmlns:cx="http://schemas.microsoft.com/office/drawing/2014/chartex" xmlns:cx1="http://schemas.microsoft.com/office/drawing/2015/9/8/chartex" xmlns:cx2="http://schemas.microsoft.com/office/drawing/2015/10/21/chartex" xmlns:cx3="http://schemas.microsoft.com/office/drawing/2016/5/9/chartex" xmlns:cx4="http://schemas.microsoft.com/office/drawing/2016/5/10/chartex" xmlns:cx5="http://schemas.microsoft.com/office/drawing/2016/5/11/chartex" xmlns:cx6="http://schemas.microsoft.com/office/drawing/2016/5/12/chartex" xmlns:cx7="http://schemas.microsoft.com/office/drawing/2016/5/13/chartex" xmlns:cx8="http://schemas.microsoft.com/office/drawing/2016/5/14/chartex" xmlns:mc="http://schemas.openxmlformats.org/markup-compatibility/2006" xmlns:aink="http://schemas.microsoft.com/office/drawing/2016/ink" xmlns:am3d="http://schemas.microsoft.com/office/drawing/2017/model3d" xmlns:o="urn:schemas-microsoft-com:office:office" xmlns:oel="http://schemas.microsoft.com/office/2019/extlst" xmlns:r="http://schemas.openxmlformats.org/officeDocument/2006/relationships" xmlns:m="http://schemas.openxmlformats.org/officeDocument/2006/math" xmlns:v="urn:schemas-microsoft-com:vml" xmlns:wp14="http://schemas.microsoft.com/office/word/2010/wordprocessingDrawing" xmlns:wp="http://schemas.openxmlformats.org/drawingml/2006/wordprocessingDrawing" xmlns:w10="urn:schemas-microsoft-com:office:word" xmlns:w="http://schemas.openxmlformats.org/wordprocessingml/2006/main" xmlns:w14="http://schemas.microsoft.com/office/word/2010/wordml" xmlns:w15="http://schemas.microsoft.com/office/word/2012/wordml" xmlns:w16cex="http://schemas.microsoft.com/office/word/2018/wordml/cex" xmlns:w16cid="http://schemas.microsoft.com/office/word/2016/wordml/cid" xmlns:w16="http://schemas.microsoft.com/office/word/2018/wordml" xmlns:w16sdtdh="http://schemas.microsoft.com/office/word/2020/wordml/sdtdatahash" xmlns:w16se="http://schemas.microsoft.com/office/word/2015/wordml/symex" xmlns:wpg="http://schemas.microsoft.com/office/word/2010/wordprocessingGroup" xmlns:wpi="http://schemas.microsoft.com/office/word/2010/wordprocessingInk" xmlns:wne="http://schemas.microsoft.com/office/word/2006/wordml" xmlns:wps="http://schemas.microsoft.com/office/word/2010/wordprocessingShape" mc:Ignorable="w14 w15 w16se w16cid w16 w16cex w16sdtdh wp14">
   <w:footnote w:type="separator" w:id="-1">
@@ -2666,7 +2659,7 @@
       <mc:AlternateContent>
         <mc:Choice Requires="wps">
           <w:drawing>
-            <wp:anchor distT="0" distB="0" distL="114300" distR="114300" simplePos="0" relativeHeight="251669504" behindDoc="1" locked="1" layoutInCell="1" allowOverlap="1" wp14:anchorId="1FB10104" wp14:editId="6B3F18A4">
+            <wp:anchor distT="0" distB="0" distL="114300" distR="114300" simplePos="0" relativeHeight="251669504" behindDoc="1" locked="1" layoutInCell="1" allowOverlap="1" wp14:anchorId="1FB10104" wp14:editId="013E057F">
               <wp:simplePos x="0" y="0"/>
               <wp:positionH relativeFrom="page">
                 <wp:posOffset>0</wp:posOffset>
@@ -2734,7 +2727,7 @@
         </mc:Choice>
         <mc:Fallback>
           <w:pict>
-            <v:rect w14:anchorId="3763BCB9" id="Rectangle 1" o:spid="_x0000_s1026" style="position:absolute;margin-left:0;margin-top:0;width:28.35pt;height:878.75pt;z-index:-251646976;visibility:visible;mso-wrap-style:square;mso-width-percent:0;mso-height-percent:0;mso-wrap-distance-left:9pt;mso-wrap-distance-top:0;mso-wrap-distance-right:9pt;mso-wrap-distance-bottom:0;mso-position-horizontal:absolute;mso-position-horizontal-relative:page;mso-position-vertical:absolute;mso-position-vertical-relative:page;mso-width-percent:0;mso-height-percent:0;mso-width-relative:margin;mso-height-relative:margin;v-text-anchor:middle" o:gfxdata="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" fillcolor="#106584 [3205]" stroked="f" strokeweight="2pt">
+            <v:rect w14:anchorId="24BD24A6" id="Rectangle 1" o:spid="_x0000_s1026" style="position:absolute;margin-left:0;margin-top:0;width:28.35pt;height:878.75pt;z-index:-251646976;visibility:visible;mso-wrap-style:square;mso-width-percent:0;mso-height-percent:0;mso-wrap-distance-left:9pt;mso-wrap-distance-top:0;mso-wrap-distance-right:9pt;mso-wrap-distance-bottom:0;mso-position-horizontal:absolute;mso-position-horizontal-relative:page;mso-position-vertical:absolute;mso-position-vertical-relative:page;mso-width-percent:0;mso-height-percent:0;mso-width-relative:margin;mso-height-relative:margin;v-text-anchor:middle" o:gfxdata="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" fillcolor="#49647d [3205]" stroked="f" strokeweight="2pt">
               <w10:wrap anchorx="page" anchory="page"/>
               <w10:anchorlock/>
             </v:rect>
@@ -2827,7 +2820,7 @@
         </mc:Choice>
         <mc:Fallback>
           <w:pict>
-            <v:rect w14:anchorId="179924EF" id="Rectangle 1" o:spid="_x0000_s1026" style="position:absolute;margin-left:567pt;margin-top:0;width:28.35pt;height:878.75pt;z-index:-251644928;visibility:visible;mso-wrap-style:square;mso-width-percent:0;mso-height-percent:0;mso-wrap-distance-left:9pt;mso-wrap-distance-top:0;mso-wrap-distance-right:9pt;mso-wrap-distance-bottom:0;mso-position-horizontal:absolute;mso-position-horizontal-relative:page;mso-position-vertical:absolute;mso-position-vertical-relative:page;mso-width-percent:0;mso-height-percent:0;mso-width-relative:margin;mso-height-relative:margin;v-text-anchor:middle" o:gfxdata="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" fillcolor="#106584 [3205]" stroked="f" strokeweight="2pt">
+            <v:rect w14:anchorId="65CB759E" id="Rectangle 1" o:spid="_x0000_s1026" style="position:absolute;margin-left:567pt;margin-top:0;width:28.35pt;height:878.75pt;z-index:-251644928;visibility:visible;mso-wrap-style:square;mso-width-percent:0;mso-height-percent:0;mso-wrap-distance-left:9pt;mso-wrap-distance-top:0;mso-wrap-distance-right:9pt;mso-wrap-distance-bottom:0;mso-position-horizontal:absolute;mso-position-horizontal-relative:page;mso-position-vertical:absolute;mso-position-vertical-relative:page;mso-width-percent:0;mso-height-percent:0;mso-width-relative:margin;mso-height-relative:margin;v-text-anchor:middle" o:gfxdata="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" fillcolor="#49647d [3205]" stroked="f" strokeweight="2pt">
               <w10:wrap anchorx="page" anchory="page"/>
               <w10:anchorlock/>
             </v:rect>
@@ -2847,23 +2840,21 @@
     </w:pPr>
     <w:r>
       <w:rPr>
-        <w:rFonts w:cs="Times New Roman"/>
         <w:noProof/>
-        <w:lang w:eastAsia="nl-NL"/>
       </w:rPr>
       <w:drawing>
-        <wp:anchor distT="0" distB="0" distL="114300" distR="114300" simplePos="0" relativeHeight="251660288" behindDoc="1" locked="0" layoutInCell="0" allowOverlap="1" wp14:anchorId="1F3511A5" wp14:editId="593DD90A">
+        <wp:anchor distT="0" distB="0" distL="114300" distR="114300" simplePos="0" relativeHeight="251674624" behindDoc="1" locked="0" layoutInCell="1" allowOverlap="1" wp14:anchorId="71681FBE" wp14:editId="43F9CAAC">
           <wp:simplePos x="0" y="0"/>
           <wp:positionH relativeFrom="page">
-            <wp:posOffset>0</wp:posOffset>
+            <wp:align>left</wp:align>
           </wp:positionH>
           <wp:positionV relativeFrom="page">
-            <wp:posOffset>-1371600</wp:posOffset>
+            <wp:align>top</wp:align>
           </wp:positionV>
-          <wp:extent cx="7570177" cy="12062460"/>
+          <wp:extent cx="7539580" cy="10683688"/>
           <wp:effectExtent l="0" t="0" r="0" b="0"/>
           <wp:wrapNone/>
-          <wp:docPr id="6" name="E1401301645JU infectielab[W21H33"/>
+          <wp:docPr id="1942095126" name="Picture 1"/>
           <wp:cNvGraphicFramePr>
             <a:graphicFrameLocks xmlns:a="http://schemas.openxmlformats.org/drawingml/2006/main" noChangeAspect="1"/>
           </wp:cNvGraphicFramePr>
@@ -2871,10 +2862,8 @@
             <a:graphicData uri="http://schemas.openxmlformats.org/drawingml/2006/picture">
               <pic:pic xmlns:pic="http://schemas.openxmlformats.org/drawingml/2006/picture">
                 <pic:nvPicPr>
-                  <pic:cNvPr id="0" name="E1401301645JU infectielab[W21H33"/>
-                  <pic:cNvPicPr>
-                    <a:picLocks noChangeAspect="1" noChangeArrowheads="1"/>
-                  </pic:cNvPicPr>
+                  <pic:cNvPr id="1942095126" name="Picture 1942095126"/>
+                  <pic:cNvPicPr/>
                 </pic:nvPicPr>
                 <pic:blipFill rotWithShape="1">
                   <a:blip r:embed="rId1">
@@ -2884,18 +2873,17 @@
                       </a:ext>
                     </a:extLst>
                   </a:blip>
-                  <a:srcRect l="-11282" t="-2753" r="-11570" b="-20026"/>
+                  <a:srcRect l="-15524" r="-15430" b="-321088"/>
                   <a:stretch/>
                 </pic:blipFill>
                 <pic:spPr bwMode="auto">
                   <a:xfrm>
                     <a:off x="0" y="0"/>
-                    <a:ext cx="7570847" cy="12063528"/>
+                    <a:ext cx="7542000" cy="10687117"/>
                   </a:xfrm>
                   <a:prstGeom prst="rect">
                     <a:avLst/>
                   </a:prstGeom>
-                  <a:noFill/>
                   <a:ln>
                     <a:noFill/>
                   </a:ln>
@@ -3949,7 +3937,10 @@
   <w:style w:type="paragraph" w:default="1" w:styleId="Normal">
     <w:name w:val="Normal"/>
     <w:qFormat/>
-    <w:rsid w:val="000172D4"/>
+    <w:rsid w:val="005F6D34"/>
+    <w:rPr>
+      <w:rFonts w:ascii="Source Sans Pro" w:hAnsi="Source Sans Pro"/>
+    </w:rPr>
   </w:style>
   <w:style w:type="paragraph" w:styleId="Heading1">
     <w:name w:val="heading 1"/>
@@ -3958,7 +3949,7 @@
     <w:link w:val="Heading1Char"/>
     <w:uiPriority w:val="9"/>
     <w:qFormat/>
-    <w:rsid w:val="002E5949"/>
+    <w:rsid w:val="005F6D34"/>
     <w:pPr>
       <w:keepNext/>
       <w:keepLines/>
@@ -3967,10 +3958,10 @@
       <w:outlineLvl w:val="0"/>
     </w:pPr>
     <w:rPr>
-      <w:rFonts w:asciiTheme="majorHAnsi" w:eastAsiaTheme="majorEastAsia" w:hAnsiTheme="majorHAnsi" w:cstheme="majorBidi"/>
+      <w:rFonts w:eastAsiaTheme="majorEastAsia" w:cstheme="majorBidi"/>
       <w:b/>
       <w:bCs/>
-      <w:color w:val="106584" w:themeColor="accent2"/>
+      <w:color w:val="49647D" w:themeColor="accent2"/>
       <w:sz w:val="32"/>
       <w:szCs w:val="28"/>
       <w14:textOutline w14:w="9525" w14:cap="rnd" w14:cmpd="sng" w14:algn="ctr">
@@ -3988,7 +3979,7 @@
     <w:uiPriority w:val="9"/>
     <w:unhideWhenUsed/>
     <w:qFormat/>
-    <w:rsid w:val="002E5949"/>
+    <w:rsid w:val="005F6D34"/>
     <w:pPr>
       <w:keepNext/>
       <w:keepLines/>
@@ -3996,10 +3987,10 @@
       <w:outlineLvl w:val="1"/>
     </w:pPr>
     <w:rPr>
-      <w:rFonts w:asciiTheme="majorHAnsi" w:eastAsiaTheme="majorEastAsia" w:hAnsiTheme="majorHAnsi" w:cstheme="majorBidi"/>
+      <w:rFonts w:eastAsiaTheme="majorEastAsia" w:cstheme="majorBidi"/>
       <w:b/>
       <w:bCs/>
-      <w:color w:val="E7518C" w:themeColor="accent3"/>
+      <w:color w:val="B3517F" w:themeColor="accent3"/>
       <w:sz w:val="28"/>
       <w:szCs w:val="26"/>
     </w:rPr>
@@ -4023,7 +4014,7 @@
       <w:rFonts w:eastAsiaTheme="majorEastAsia" w:cstheme="majorBidi"/>
       <w:b/>
       <w:bCs/>
-      <w:color w:val="E7518C" w:themeColor="accent3"/>
+      <w:color w:val="B3517F" w:themeColor="accent3"/>
       <w:sz w:val="28"/>
     </w:rPr>
   </w:style>
@@ -4035,7 +4026,7 @@
     <w:uiPriority w:val="9"/>
     <w:unhideWhenUsed/>
     <w:qFormat/>
-    <w:rsid w:val="002E5949"/>
+    <w:rsid w:val="005F6D34"/>
     <w:pPr>
       <w:keepNext/>
       <w:keepLines/>
@@ -4043,11 +4034,11 @@
       <w:outlineLvl w:val="3"/>
     </w:pPr>
     <w:rPr>
-      <w:rFonts w:asciiTheme="majorHAnsi" w:eastAsiaTheme="majorEastAsia" w:hAnsiTheme="majorHAnsi" w:cstheme="majorBidi"/>
+      <w:rFonts w:eastAsiaTheme="majorEastAsia" w:cstheme="majorBidi"/>
       <w:b/>
       <w:bCs/>
       <w:iCs/>
-      <w:color w:val="E7518C" w:themeColor="accent3"/>
+      <w:color w:val="B3517F" w:themeColor="accent3"/>
     </w:rPr>
   </w:style>
   <w:style w:type="paragraph" w:styleId="Heading5">
@@ -4058,20 +4049,20 @@
     <w:uiPriority w:val="9"/>
     <w:unhideWhenUsed/>
     <w:qFormat/>
-    <w:rsid w:val="00097633"/>
+    <w:rsid w:val="005F6D34"/>
     <w:pPr>
       <w:keepNext/>
       <w:keepLines/>
       <w:pBdr>
-        <w:left w:val="single" w:sz="48" w:space="4" w:color="E7518C" w:themeColor="accent3"/>
+        <w:left w:val="single" w:sz="48" w:space="4" w:color="B3517F" w:themeColor="accent3"/>
       </w:pBdr>
       <w:spacing w:before="240"/>
       <w:outlineLvl w:val="4"/>
     </w:pPr>
     <w:rPr>
-      <w:rFonts w:asciiTheme="majorHAnsi" w:eastAsiaTheme="majorEastAsia" w:hAnsiTheme="majorHAnsi" w:cstheme="majorBidi"/>
+      <w:rFonts w:eastAsiaTheme="majorEastAsia" w:cstheme="majorBidi"/>
       <w:b/>
-      <w:color w:val="E7518C" w:themeColor="accent3"/>
+      <w:color w:val="B3517F" w:themeColor="accent3"/>
     </w:rPr>
   </w:style>
   <w:style w:type="paragraph" w:styleId="Heading6">
@@ -4082,7 +4073,7 @@
     <w:uiPriority w:val="9"/>
     <w:unhideWhenUsed/>
     <w:qFormat/>
-    <w:rsid w:val="00E158A2"/>
+    <w:rsid w:val="005F6D34"/>
     <w:pPr>
       <w:keepNext/>
       <w:keepLines/>
@@ -4090,7 +4081,7 @@
       <w:outlineLvl w:val="5"/>
     </w:pPr>
     <w:rPr>
-      <w:rFonts w:asciiTheme="majorHAnsi" w:eastAsiaTheme="majorEastAsia" w:hAnsiTheme="majorHAnsi" w:cstheme="majorBidi"/>
+      <w:rFonts w:eastAsiaTheme="majorEastAsia" w:cstheme="majorBidi"/>
       <w:i/>
       <w:iCs/>
       <w:color w:val="000000" w:themeColor="text1"/>
@@ -4104,7 +4095,7 @@
     <w:uiPriority w:val="9"/>
     <w:unhideWhenUsed/>
     <w:qFormat/>
-    <w:rsid w:val="00E158A2"/>
+    <w:rsid w:val="005F6D34"/>
     <w:pPr>
       <w:keepNext/>
       <w:keepLines/>
@@ -4112,10 +4103,10 @@
       <w:outlineLvl w:val="6"/>
     </w:pPr>
     <w:rPr>
-      <w:rFonts w:asciiTheme="majorHAnsi" w:eastAsiaTheme="majorEastAsia" w:hAnsiTheme="majorHAnsi" w:cstheme="majorBidi"/>
+      <w:rFonts w:eastAsiaTheme="majorEastAsia" w:cstheme="majorBidi"/>
       <w:i/>
       <w:iCs/>
-      <w:color w:val="849A42" w:themeColor="text2"/>
+      <w:color w:val="3A4D5D" w:themeColor="text2"/>
     </w:rPr>
   </w:style>
   <w:style w:type="paragraph" w:styleId="Heading8">
@@ -4127,7 +4118,7 @@
     <w:semiHidden/>
     <w:unhideWhenUsed/>
     <w:qFormat/>
-    <w:rsid w:val="00E158A2"/>
+    <w:rsid w:val="005F6D34"/>
     <w:pPr>
       <w:keepNext/>
       <w:keepLines/>
@@ -4135,7 +4126,7 @@
       <w:outlineLvl w:val="7"/>
     </w:pPr>
     <w:rPr>
-      <w:rFonts w:asciiTheme="majorHAnsi" w:eastAsiaTheme="majorEastAsia" w:hAnsiTheme="majorHAnsi" w:cstheme="majorBidi"/>
+      <w:rFonts w:eastAsiaTheme="majorEastAsia" w:cstheme="majorBidi"/>
       <w:color w:val="000000"/>
       <w:sz w:val="20"/>
       <w:szCs w:val="20"/>
@@ -4150,7 +4141,7 @@
     <w:semiHidden/>
     <w:unhideWhenUsed/>
     <w:qFormat/>
-    <w:rsid w:val="00E158A2"/>
+    <w:rsid w:val="005F6D34"/>
     <w:pPr>
       <w:keepNext/>
       <w:keepLines/>
@@ -4158,7 +4149,7 @@
       <w:outlineLvl w:val="8"/>
     </w:pPr>
     <w:rPr>
-      <w:rFonts w:asciiTheme="majorHAnsi" w:eastAsiaTheme="majorEastAsia" w:hAnsiTheme="majorHAnsi" w:cstheme="majorBidi"/>
+      <w:rFonts w:eastAsiaTheme="majorEastAsia" w:cstheme="majorBidi"/>
       <w:i/>
       <w:iCs/>
       <w:color w:val="000000"/>
@@ -4202,7 +4193,7 @@
     <w:rPr>
       <w:b/>
       <w:bCs/>
-      <w:color w:val="106584" w:themeColor="accent2"/>
+      <w:color w:val="49647D" w:themeColor="accent2"/>
     </w:rPr>
   </w:style>
   <w:style w:type="character" w:styleId="Strong">
@@ -4215,7 +4206,7 @@
     <w:rPr>
       <w:b/>
       <w:bCs/>
-      <w:color w:val="E7518C" w:themeColor="accent3"/>
+      <w:color w:val="B3517F" w:themeColor="accent3"/>
     </w:rPr>
   </w:style>
   <w:style w:type="character" w:customStyle="1" w:styleId="Heading1Char">
@@ -4223,12 +4214,12 @@
     <w:basedOn w:val="DefaultParagraphFont"/>
     <w:link w:val="Heading1"/>
     <w:uiPriority w:val="9"/>
-    <w:rsid w:val="002E5949"/>
-    <w:rPr>
-      <w:rFonts w:asciiTheme="majorHAnsi" w:eastAsiaTheme="majorEastAsia" w:hAnsiTheme="majorHAnsi" w:cstheme="majorBidi"/>
+    <w:rsid w:val="005F6D34"/>
+    <w:rPr>
+      <w:rFonts w:ascii="Source Sans Pro" w:eastAsiaTheme="majorEastAsia" w:hAnsi="Source Sans Pro" w:cstheme="majorBidi"/>
       <w:b/>
       <w:bCs/>
-      <w:color w:val="106584" w:themeColor="accent2"/>
+      <w:color w:val="49647D" w:themeColor="accent2"/>
       <w:sz w:val="32"/>
       <w:szCs w:val="28"/>
       <w14:textOutline w14:w="9525" w14:cap="rnd" w14:cmpd="sng" w14:algn="ctr">
@@ -4243,12 +4234,12 @@
     <w:basedOn w:val="DefaultParagraphFont"/>
     <w:link w:val="Heading2"/>
     <w:uiPriority w:val="9"/>
-    <w:rsid w:val="002E5949"/>
-    <w:rPr>
-      <w:rFonts w:asciiTheme="majorHAnsi" w:eastAsiaTheme="majorEastAsia" w:hAnsiTheme="majorHAnsi" w:cstheme="majorBidi"/>
+    <w:rsid w:val="005F6D34"/>
+    <w:rPr>
+      <w:rFonts w:ascii="Source Sans Pro" w:eastAsiaTheme="majorEastAsia" w:hAnsi="Source Sans Pro" w:cstheme="majorBidi"/>
       <w:b/>
       <w:bCs/>
-      <w:color w:val="E7518C" w:themeColor="accent3"/>
+      <w:color w:val="B3517F" w:themeColor="accent3"/>
       <w:sz w:val="28"/>
       <w:szCs w:val="26"/>
     </w:rPr>
@@ -4263,7 +4254,7 @@
       <w:rFonts w:eastAsiaTheme="majorEastAsia" w:cstheme="majorBidi"/>
       <w:b/>
       <w:bCs/>
-      <w:color w:val="E7518C" w:themeColor="accent3"/>
+      <w:color w:val="B3517F" w:themeColor="accent3"/>
       <w:sz w:val="28"/>
     </w:rPr>
   </w:style>
@@ -4272,13 +4263,13 @@
     <w:basedOn w:val="DefaultParagraphFont"/>
     <w:link w:val="Heading4"/>
     <w:uiPriority w:val="9"/>
-    <w:rsid w:val="002E5949"/>
-    <w:rPr>
-      <w:rFonts w:asciiTheme="majorHAnsi" w:eastAsiaTheme="majorEastAsia" w:hAnsiTheme="majorHAnsi" w:cstheme="majorBidi"/>
+    <w:rsid w:val="005F6D34"/>
+    <w:rPr>
+      <w:rFonts w:ascii="Source Sans Pro" w:eastAsiaTheme="majorEastAsia" w:hAnsi="Source Sans Pro" w:cstheme="majorBidi"/>
       <w:b/>
       <w:bCs/>
       <w:iCs/>
-      <w:color w:val="E7518C" w:themeColor="accent3"/>
+      <w:color w:val="B3517F" w:themeColor="accent3"/>
     </w:rPr>
   </w:style>
   <w:style w:type="character" w:customStyle="1" w:styleId="Heading5Char">
@@ -4286,11 +4277,11 @@
     <w:basedOn w:val="DefaultParagraphFont"/>
     <w:link w:val="Heading5"/>
     <w:uiPriority w:val="9"/>
-    <w:rsid w:val="00097633"/>
-    <w:rPr>
-      <w:rFonts w:asciiTheme="majorHAnsi" w:eastAsiaTheme="majorEastAsia" w:hAnsiTheme="majorHAnsi" w:cstheme="majorBidi"/>
+    <w:rsid w:val="005F6D34"/>
+    <w:rPr>
+      <w:rFonts w:ascii="Source Sans Pro" w:eastAsiaTheme="majorEastAsia" w:hAnsi="Source Sans Pro" w:cstheme="majorBidi"/>
       <w:b/>
-      <w:color w:val="E7518C" w:themeColor="accent3"/>
+      <w:color w:val="B3517F" w:themeColor="accent3"/>
     </w:rPr>
   </w:style>
   <w:style w:type="character" w:customStyle="1" w:styleId="Heading6Char">
@@ -4298,9 +4289,9 @@
     <w:basedOn w:val="DefaultParagraphFont"/>
     <w:link w:val="Heading6"/>
     <w:uiPriority w:val="9"/>
-    <w:rsid w:val="00E158A2"/>
-    <w:rPr>
-      <w:rFonts w:asciiTheme="majorHAnsi" w:eastAsiaTheme="majorEastAsia" w:hAnsiTheme="majorHAnsi" w:cstheme="majorBidi"/>
+    <w:rsid w:val="005F6D34"/>
+    <w:rPr>
+      <w:rFonts w:ascii="Source Sans Pro" w:eastAsiaTheme="majorEastAsia" w:hAnsi="Source Sans Pro" w:cstheme="majorBidi"/>
       <w:i/>
       <w:iCs/>
       <w:color w:val="000000" w:themeColor="text1"/>
@@ -4311,12 +4302,12 @@
     <w:basedOn w:val="DefaultParagraphFont"/>
     <w:link w:val="Heading7"/>
     <w:uiPriority w:val="9"/>
-    <w:rsid w:val="00E158A2"/>
-    <w:rPr>
-      <w:rFonts w:asciiTheme="majorHAnsi" w:eastAsiaTheme="majorEastAsia" w:hAnsiTheme="majorHAnsi" w:cstheme="majorBidi"/>
+    <w:rsid w:val="005F6D34"/>
+    <w:rPr>
+      <w:rFonts w:ascii="Source Sans Pro" w:eastAsiaTheme="majorEastAsia" w:hAnsi="Source Sans Pro" w:cstheme="majorBidi"/>
       <w:i/>
       <w:iCs/>
-      <w:color w:val="849A42" w:themeColor="text2"/>
+      <w:color w:val="3A4D5D" w:themeColor="text2"/>
     </w:rPr>
   </w:style>
   <w:style w:type="character" w:customStyle="1" w:styleId="Heading8Char">
@@ -4325,9 +4316,9 @@
     <w:link w:val="Heading8"/>
     <w:uiPriority w:val="9"/>
     <w:semiHidden/>
-    <w:rsid w:val="00E158A2"/>
-    <w:rPr>
-      <w:rFonts w:asciiTheme="majorHAnsi" w:eastAsiaTheme="majorEastAsia" w:hAnsiTheme="majorHAnsi" w:cstheme="majorBidi"/>
+    <w:rsid w:val="005F6D34"/>
+    <w:rPr>
+      <w:rFonts w:ascii="Source Sans Pro" w:eastAsiaTheme="majorEastAsia" w:hAnsi="Source Sans Pro" w:cstheme="majorBidi"/>
       <w:color w:val="000000"/>
       <w:sz w:val="20"/>
       <w:szCs w:val="20"/>
@@ -4339,9 +4330,9 @@
     <w:link w:val="Heading9"/>
     <w:uiPriority w:val="9"/>
     <w:semiHidden/>
-    <w:rsid w:val="00E158A2"/>
-    <w:rPr>
-      <w:rFonts w:asciiTheme="majorHAnsi" w:eastAsiaTheme="majorEastAsia" w:hAnsiTheme="majorHAnsi" w:cstheme="majorBidi"/>
+    <w:rsid w:val="005F6D34"/>
+    <w:rPr>
+      <w:rFonts w:ascii="Source Sans Pro" w:eastAsiaTheme="majorEastAsia" w:hAnsi="Source Sans Pro" w:cstheme="majorBidi"/>
       <w:i/>
       <w:iCs/>
       <w:color w:val="000000"/>
@@ -4363,7 +4354,7 @@
       <w:b/>
       <w:bCs/>
       <w:smallCaps/>
-      <w:color w:val="849A42" w:themeColor="text2"/>
+      <w:color w:val="3A4D5D" w:themeColor="text2"/>
       <w:spacing w:val="6"/>
       <w:szCs w:val="18"/>
       <w:lang w:bidi="hi-IN"/>
@@ -4376,15 +4367,15 @@
     <w:link w:val="TitleChar"/>
     <w:uiPriority w:val="10"/>
     <w:qFormat/>
-    <w:rsid w:val="00875D6D"/>
+    <w:rsid w:val="005F6D34"/>
     <w:pPr>
       <w:pBdr>
-        <w:top w:val="single" w:sz="48" w:space="31" w:color="106584" w:themeColor="accent2"/>
-        <w:left w:val="single" w:sz="48" w:space="31" w:color="106584" w:themeColor="accent2"/>
-        <w:bottom w:val="single" w:sz="48" w:space="31" w:color="106584" w:themeColor="accent2"/>
-        <w:right w:val="single" w:sz="48" w:space="31" w:color="106584" w:themeColor="accent2"/>
+        <w:top w:val="single" w:sz="48" w:space="31" w:color="49647D" w:themeColor="accent2"/>
+        <w:left w:val="single" w:sz="48" w:space="31" w:color="49647D" w:themeColor="accent2"/>
+        <w:bottom w:val="single" w:sz="48" w:space="31" w:color="49647D" w:themeColor="accent2"/>
+        <w:right w:val="single" w:sz="48" w:space="31" w:color="49647D" w:themeColor="accent2"/>
       </w:pBdr>
-      <w:shd w:val="clear" w:color="auto" w:fill="106584" w:themeFill="accent2"/>
+      <w:shd w:val="clear" w:color="auto" w:fill="49647D" w:themeFill="accent2"/>
       <w:snapToGrid w:val="0"/>
       <w:spacing w:before="6600" w:after="240"/>
       <w:ind w:left="-680" w:right="-680"/>
@@ -4392,7 +4383,7 @@
       <w:jc w:val="right"/>
     </w:pPr>
     <w:rPr>
-      <w:rFonts w:asciiTheme="majorHAnsi" w:eastAsiaTheme="majorEastAsia" w:hAnsiTheme="majorHAnsi" w:cstheme="majorBidi"/>
+      <w:rFonts w:eastAsiaTheme="majorEastAsia" w:cstheme="majorBidi"/>
       <w:b/>
       <w:color w:val="FFFFFF" w:themeColor="background1"/>
       <w:spacing w:val="30"/>
@@ -4408,16 +4399,16 @@
     <w:basedOn w:val="DefaultParagraphFont"/>
     <w:link w:val="Title"/>
     <w:uiPriority w:val="10"/>
-    <w:rsid w:val="00875D6D"/>
-    <w:rPr>
-      <w:rFonts w:asciiTheme="majorHAnsi" w:eastAsiaTheme="majorEastAsia" w:hAnsiTheme="majorHAnsi" w:cstheme="majorBidi"/>
+    <w:rsid w:val="005F6D34"/>
+    <w:rPr>
+      <w:rFonts w:ascii="Source Sans Pro" w:eastAsiaTheme="majorEastAsia" w:hAnsi="Source Sans Pro" w:cstheme="majorBidi"/>
       <w:b/>
       <w:color w:val="FFFFFF" w:themeColor="background1"/>
       <w:spacing w:val="30"/>
       <w:kern w:val="28"/>
       <w:sz w:val="56"/>
       <w:szCs w:val="52"/>
-      <w:shd w:val="clear" w:color="auto" w:fill="106584" w:themeFill="accent2"/>
+      <w:shd w:val="clear" w:color="auto" w:fill="49647D" w:themeFill="accent2"/>
       <w14:ligatures w14:val="standard"/>
       <w14:numForm w14:val="oldStyle"/>
     </w:rPr>
@@ -4446,7 +4437,7 @@
     </w:pPr>
     <w:rPr>
       <w:iCs/>
-      <w:color w:val="106584" w:themeColor="accent2"/>
+      <w:color w:val="49647D" w:themeColor="accent2"/>
       <w:spacing w:val="0"/>
       <w:sz w:val="44"/>
       <w:szCs w:val="24"/>
@@ -4463,7 +4454,7 @@
       <w:rFonts w:asciiTheme="majorHAnsi" w:eastAsiaTheme="majorEastAsia" w:hAnsiTheme="majorHAnsi" w:cstheme="majorBidi"/>
       <w:b/>
       <w:iCs/>
-      <w:color w:val="106584" w:themeColor="accent2"/>
+      <w:color w:val="49647D" w:themeColor="accent2"/>
       <w:kern w:val="28"/>
       <w:sz w:val="44"/>
       <w:szCs w:val="24"/>
@@ -4510,7 +4501,7 @@
     <w:rsid w:val="00E158A2"/>
     <w:pPr>
       <w:pBdr>
-        <w:left w:val="single" w:sz="48" w:space="13" w:color="849A42" w:themeColor="accent1"/>
+        <w:left w:val="single" w:sz="48" w:space="13" w:color="93984C" w:themeColor="accent1"/>
       </w:pBdr>
       <w:spacing w:line="360" w:lineRule="auto"/>
     </w:pPr>
@@ -4518,7 +4509,7 @@
       <w:rFonts w:asciiTheme="majorHAnsi" w:eastAsiaTheme="minorEastAsia" w:hAnsiTheme="majorHAnsi"/>
       <w:b/>
       <w:iCs/>
-      <w:color w:val="849A42" w:themeColor="accent1"/>
+      <w:color w:val="93984C" w:themeColor="accent1"/>
       <w:sz w:val="24"/>
       <w:lang w:bidi="hi-IN"/>
     </w:rPr>
@@ -4533,7 +4524,7 @@
       <w:rFonts w:asciiTheme="majorHAnsi" w:eastAsiaTheme="minorEastAsia" w:hAnsiTheme="majorHAnsi"/>
       <w:b/>
       <w:iCs/>
-      <w:color w:val="849A42" w:themeColor="accent1"/>
+      <w:color w:val="93984C" w:themeColor="accent1"/>
       <w:sz w:val="24"/>
       <w:lang w:bidi="hi-IN"/>
     </w:rPr>
@@ -4548,7 +4539,7 @@
     <w:rsid w:val="00E158A2"/>
     <w:pPr>
       <w:pBdr>
-        <w:left w:val="single" w:sz="48" w:space="13" w:color="106584" w:themeColor="accent2"/>
+        <w:left w:val="single" w:sz="48" w:space="13" w:color="49647D" w:themeColor="accent2"/>
       </w:pBdr>
       <w:spacing w:before="240" w:line="300" w:lineRule="auto"/>
     </w:pPr>
@@ -4557,7 +4548,7 @@
       <w:b/>
       <w:bCs/>
       <w:iCs/>
-      <w:color w:val="106584" w:themeColor="accent2"/>
+      <w:color w:val="49647D" w:themeColor="accent2"/>
       <w:sz w:val="26"/>
       <w:lang w:bidi="hi-IN"/>
       <w14:ligatures w14:val="standard"/>
@@ -4575,7 +4566,7 @@
       <w:b/>
       <w:bCs/>
       <w:iCs/>
-      <w:color w:val="106584" w:themeColor="accent2"/>
+      <w:color w:val="49647D" w:themeColor="accent2"/>
       <w:sz w:val="26"/>
       <w:lang w:bidi="hi-IN"/>
       <w14:ligatures w14:val="standard"/>
@@ -4605,7 +4596,7 @@
       <w:b/>
       <w:bCs/>
       <w:smallCaps/>
-      <w:color w:val="849A42" w:themeColor="text2"/>
+      <w:color w:val="3A4D5D" w:themeColor="text2"/>
       <w:spacing w:val="5"/>
       <w:sz w:val="22"/>
       <w:u w:val="single"/>
@@ -4623,7 +4614,7 @@
       <w:bCs/>
       <w:caps w:val="0"/>
       <w:smallCaps/>
-      <w:color w:val="849A42" w:themeColor="text2"/>
+      <w:color w:val="3A4D5D" w:themeColor="text2"/>
       <w:spacing w:val="10"/>
       <w:sz w:val="22"/>
     </w:rPr>
@@ -4668,7 +4659,7 @@
     <w:rsid w:val="008668B7"/>
     <w:rPr>
       <w:b/>
-      <w:color w:val="106584" w:themeColor="accent2"/>
+      <w:color w:val="49647D" w:themeColor="accent2"/>
       <w:bdr w:val="none" w:sz="0" w:space="0" w:color="auto"/>
       <w:shd w:val="clear" w:color="auto" w:fill="auto"/>
     </w:rPr>
@@ -4677,7 +4668,7 @@
     <w:name w:val="DataTypeTok"/>
     <w:rsid w:val="008668B7"/>
     <w:rPr>
-      <w:color w:val="106584" w:themeColor="accent2"/>
+      <w:color w:val="49647D" w:themeColor="accent2"/>
       <w:bdr w:val="none" w:sz="0" w:space="0" w:color="auto"/>
       <w:shd w:val="clear" w:color="auto" w:fill="auto"/>
     </w:rPr>
@@ -4687,7 +4678,7 @@
     <w:rsid w:val="008668B7"/>
     <w:rPr>
       <w:b/>
-      <w:color w:val="E7518C" w:themeColor="accent3"/>
+      <w:color w:val="B3517F" w:themeColor="accent3"/>
       <w:bdr w:val="none" w:sz="0" w:space="0" w:color="auto"/>
       <w:shd w:val="clear" w:color="auto" w:fill="auto"/>
     </w:rPr>
@@ -4696,7 +4687,7 @@
     <w:name w:val="BaseNTok"/>
     <w:rsid w:val="008668B7"/>
     <w:rPr>
-      <w:color w:val="106584" w:themeColor="accent2"/>
+      <w:color w:val="49647D" w:themeColor="accent2"/>
       <w:bdr w:val="none" w:sz="0" w:space="0" w:color="auto"/>
       <w:shd w:val="clear" w:color="auto" w:fill="auto"/>
     </w:rPr>
@@ -4712,7 +4703,7 @@
     <w:name w:val="ConstantTok"/>
     <w:rsid w:val="008668B7"/>
     <w:rPr>
-      <w:color w:val="AB79B3" w:themeColor="accent5"/>
+      <w:color w:val="825988" w:themeColor="accent5"/>
       <w:bdr w:val="none" w:sz="0" w:space="0" w:color="auto"/>
       <w:shd w:val="clear" w:color="auto" w:fill="auto"/>
     </w:rPr>
@@ -4721,7 +4712,7 @@
     <w:name w:val="CharTok"/>
     <w:rsid w:val="008668B7"/>
     <w:rPr>
-      <w:color w:val="849A42" w:themeColor="accent1"/>
+      <w:color w:val="93984C" w:themeColor="accent1"/>
       <w:bdr w:val="none" w:sz="0" w:space="0" w:color="auto"/>
       <w:shd w:val="clear" w:color="auto" w:fill="auto"/>
     </w:rPr>
@@ -4740,7 +4731,7 @@
     <w:name w:val="StringTok"/>
     <w:rsid w:val="00853034"/>
     <w:rPr>
-      <w:color w:val="849A42" w:themeColor="accent1"/>
+      <w:color w:val="93984C" w:themeColor="accent1"/>
       <w:bdr w:val="none" w:sz="0" w:space="0" w:color="auto"/>
       <w:shd w:val="clear" w:color="auto" w:fill="FFFFFF" w:themeFill="background1"/>
     </w:rPr>
@@ -4749,7 +4740,7 @@
     <w:name w:val="VerbatimStringTok"/>
     <w:rsid w:val="00F63DDD"/>
     <w:rPr>
-      <w:color w:val="849A42" w:themeColor="accent1"/>
+      <w:color w:val="93984C" w:themeColor="accent1"/>
       <w:shd w:val="clear" w:color="auto" w:fill="F8F8F8"/>
     </w:rPr>
   </w:style>
@@ -4757,7 +4748,7 @@
     <w:name w:val="SpecialStringTok"/>
     <w:rsid w:val="008668B7"/>
     <w:rPr>
-      <w:color w:val="849A42" w:themeColor="text2"/>
+      <w:color w:val="3A4D5D" w:themeColor="text2"/>
       <w:bdr w:val="none" w:sz="0" w:space="0" w:color="auto"/>
       <w:shd w:val="clear" w:color="auto" w:fill="auto"/>
     </w:rPr>
@@ -4784,7 +4775,7 @@
     <w:rPr>
       <w:b/>
       <w:i/>
-      <w:color w:val="627331" w:themeColor="text2" w:themeShade="BF"/>
+      <w:color w:val="2B3945" w:themeColor="text2" w:themeShade="BF"/>
       <w:bdr w:val="none" w:sz="0" w:space="0" w:color="auto"/>
       <w:shd w:val="clear" w:color="auto" w:fill="auto"/>
     </w:rPr>
@@ -4815,7 +4806,7 @@
     <w:name w:val="OtherTok"/>
     <w:rsid w:val="00870655"/>
     <w:rPr>
-      <w:color w:val="E7518C" w:themeColor="accent3"/>
+      <w:color w:val="B3517F" w:themeColor="accent3"/>
       <w:bdr w:val="none" w:sz="0" w:space="0" w:color="auto"/>
       <w:shd w:val="clear" w:color="auto" w:fill="auto"/>
     </w:rPr>
@@ -4851,7 +4842,7 @@
     <w:rsid w:val="008668B7"/>
     <w:rPr>
       <w:b/>
-      <w:color w:val="F096B9" w:themeColor="accent3" w:themeTint="99"/>
+      <w:color w:val="D196B2" w:themeColor="accent3" w:themeTint="99"/>
       <w:bdr w:val="none" w:sz="0" w:space="0" w:color="auto"/>
       <w:shd w:val="clear" w:color="auto" w:fill="auto"/>
     </w:rPr>
@@ -4877,7 +4868,7 @@
     <w:rsid w:val="00595152"/>
     <w:rPr>
       <w:i/>
-      <w:color w:val="E7518C" w:themeColor="accent3"/>
+      <w:color w:val="B3517F" w:themeColor="accent3"/>
       <w:bdr w:val="none" w:sz="0" w:space="0" w:color="auto"/>
       <w:shd w:val="clear" w:color="auto" w:fill="auto"/>
     </w:rPr>
@@ -4886,7 +4877,7 @@
     <w:name w:val="AttributeTok"/>
     <w:rsid w:val="009F1304"/>
     <w:rPr>
-      <w:color w:val="849A42" w:themeColor="accent1"/>
+      <w:color w:val="93984C" w:themeColor="accent1"/>
       <w:bdr w:val="none" w:sz="0" w:space="0" w:color="auto"/>
       <w:shd w:val="clear" w:color="auto" w:fill="auto"/>
     </w:rPr>
@@ -4903,7 +4894,7 @@
     <w:rPr>
       <w:b/>
       <w:i/>
-      <w:color w:val="627331" w:themeColor="text2" w:themeShade="BF"/>
+      <w:color w:val="2B3945" w:themeColor="text2" w:themeShade="BF"/>
       <w:bdr w:val="none" w:sz="0" w:space="0" w:color="auto"/>
       <w:shd w:val="clear" w:color="auto" w:fill="auto"/>
     </w:rPr>
@@ -4914,7 +4905,7 @@
     <w:rPr>
       <w:b/>
       <w:i/>
-      <w:color w:val="D0BA00" w:themeColor="accent4" w:themeShade="BF"/>
+      <w:color w:val="CAB922" w:themeColor="accent4" w:themeShade="BF"/>
       <w:shd w:val="clear" w:color="auto" w:fill="F8F8F8"/>
     </w:rPr>
   </w:style>
@@ -5036,7 +5027,7 @@
       <w:jc w:val="right"/>
     </w:pPr>
     <w:rPr>
-      <w:color w:val="106584" w:themeColor="accent2"/>
+      <w:color w:val="49647D" w:themeColor="accent2"/>
       <w:sz w:val="32"/>
     </w:rPr>
   </w:style>
@@ -5052,7 +5043,7 @@
       <w:jc w:val="right"/>
     </w:pPr>
     <w:rPr>
-      <w:color w:val="106584" w:themeColor="accent2"/>
+      <w:color w:val="49647D" w:themeColor="accent2"/>
       <w:sz w:val="24"/>
     </w:rPr>
   </w:style>
@@ -5074,7 +5065,7 @@
     <w:semiHidden/>
     <w:rsid w:val="00C839EE"/>
     <w:rPr>
-      <w:color w:val="106584" w:themeColor="accent2"/>
+      <w:color w:val="49647D" w:themeColor="accent2"/>
       <w:sz w:val="28"/>
     </w:rPr>
   </w:style>
@@ -5109,12 +5100,12 @@
       <w:tblStyleRowBandSize w:val="1"/>
       <w:tblStyleColBandSize w:val="1"/>
       <w:tblBorders>
-        <w:top w:val="single" w:sz="4" w:space="0" w:color="3DB9E7" w:themeColor="accent2" w:themeTint="99"/>
-        <w:left w:val="single" w:sz="4" w:space="0" w:color="3DB9E7" w:themeColor="accent2" w:themeTint="99"/>
-        <w:bottom w:val="single" w:sz="4" w:space="0" w:color="3DB9E7" w:themeColor="accent2" w:themeTint="99"/>
-        <w:right w:val="single" w:sz="4" w:space="0" w:color="3DB9E7" w:themeColor="accent2" w:themeTint="99"/>
-        <w:insideH w:val="single" w:sz="4" w:space="0" w:color="3DB9E7" w:themeColor="accent2" w:themeTint="99"/>
-        <w:insideV w:val="single" w:sz="4" w:space="0" w:color="3DB9E7" w:themeColor="accent2" w:themeTint="99"/>
+        <w:top w:val="single" w:sz="4" w:space="0" w:color="88A2BA" w:themeColor="accent2" w:themeTint="99"/>
+        <w:left w:val="single" w:sz="4" w:space="0" w:color="88A2BA" w:themeColor="accent2" w:themeTint="99"/>
+        <w:bottom w:val="single" w:sz="4" w:space="0" w:color="88A2BA" w:themeColor="accent2" w:themeTint="99"/>
+        <w:right w:val="single" w:sz="4" w:space="0" w:color="88A2BA" w:themeColor="accent2" w:themeTint="99"/>
+        <w:insideH w:val="single" w:sz="4" w:space="0" w:color="88A2BA" w:themeColor="accent2" w:themeTint="99"/>
+        <w:insideV w:val="single" w:sz="4" w:space="0" w:color="88A2BA" w:themeColor="accent2" w:themeTint="99"/>
       </w:tblBorders>
     </w:tblPr>
     <w:tblStylePr w:type="firstRow">
@@ -5126,14 +5117,14 @@
       <w:tblPr/>
       <w:tcPr>
         <w:tcBorders>
-          <w:top w:val="single" w:sz="4" w:space="0" w:color="106584" w:themeColor="accent2"/>
-          <w:left w:val="single" w:sz="4" w:space="0" w:color="106584" w:themeColor="accent2"/>
-          <w:bottom w:val="single" w:sz="4" w:space="0" w:color="106584" w:themeColor="accent2"/>
-          <w:right w:val="single" w:sz="4" w:space="0" w:color="106584" w:themeColor="accent2"/>
+          <w:top w:val="single" w:sz="4" w:space="0" w:color="49647D" w:themeColor="accent2"/>
+          <w:left w:val="single" w:sz="4" w:space="0" w:color="49647D" w:themeColor="accent2"/>
+          <w:bottom w:val="single" w:sz="4" w:space="0" w:color="49647D" w:themeColor="accent2"/>
+          <w:right w:val="single" w:sz="4" w:space="0" w:color="49647D" w:themeColor="accent2"/>
           <w:insideH w:val="nil"/>
           <w:insideV w:val="nil"/>
         </w:tcBorders>
-        <w:shd w:val="clear" w:color="auto" w:fill="106584" w:themeFill="accent2"/>
+        <w:shd w:val="clear" w:color="auto" w:fill="49647D" w:themeFill="accent2"/>
       </w:tcPr>
     </w:tblStylePr>
     <w:tblStylePr w:type="lastRow">
@@ -5144,7 +5135,7 @@
       <w:tblPr/>
       <w:tcPr>
         <w:tcBorders>
-          <w:top w:val="double" w:sz="4" w:space="0" w:color="106584" w:themeColor="accent2"/>
+          <w:top w:val="double" w:sz="4" w:space="0" w:color="49647D" w:themeColor="accent2"/>
         </w:tcBorders>
       </w:tcPr>
     </w:tblStylePr>
@@ -5163,13 +5154,13 @@
     <w:tblStylePr w:type="band1Vert">
       <w:tblPr/>
       <w:tcPr>
-        <w:shd w:val="clear" w:color="auto" w:fill="BEE7F7" w:themeFill="accent2" w:themeFillTint="33"/>
+        <w:shd w:val="clear" w:color="auto" w:fill="D7DFE8" w:themeFill="accent2" w:themeFillTint="33"/>
       </w:tcPr>
     </w:tblStylePr>
     <w:tblStylePr w:type="band1Horz">
       <w:tblPr/>
       <w:tcPr>
-        <w:shd w:val="clear" w:color="auto" w:fill="BEE7F7" w:themeFill="accent2" w:themeFillTint="33"/>
+        <w:shd w:val="clear" w:color="auto" w:fill="D7DFE8" w:themeFill="accent2" w:themeFillTint="33"/>
       </w:tcPr>
     </w:tblStylePr>
   </w:style>
@@ -5216,7 +5207,7 @@
     <w:rPr>
       <w:b w:val="0"/>
       <w:bCs/>
-      <w:color w:val="106584" w:themeColor="accent2"/>
+      <w:color w:val="49647D" w:themeColor="accent2"/>
       <w:u w:val="single"/>
     </w:rPr>
   </w:style>
@@ -5276,42 +5267,42 @@
 <file path=word/theme/theme1.xml><?xml version="1.0" encoding="utf-8"?>
 <a:theme xmlns:a="http://schemas.openxmlformats.org/drawingml/2006/main" name="Certe">
   <a:themeElements>
-    <a:clrScheme name="Aangepast 2">
+    <a:clrScheme name="Certe">
       <a:dk1>
-        <a:sysClr val="windowText" lastClr="000000"/>
+        <a:srgbClr val="000000"/>
       </a:dk1>
       <a:lt1>
-        <a:sysClr val="window" lastClr="FFFFFF"/>
+        <a:srgbClr val="FFFFFF"/>
       </a:lt1>
       <a:dk2>
-        <a:srgbClr val="849A42"/>
+        <a:srgbClr val="3A4D5D"/>
       </a:dk2>
       <a:lt2>
-        <a:srgbClr val="FFFFFF"/>
+        <a:srgbClr val="E7E6E6"/>
       </a:lt2>
       <a:accent1>
-        <a:srgbClr val="849A42"/>
+        <a:srgbClr val="93984C"/>
       </a:accent1>
       <a:accent2>
-        <a:srgbClr val="106584"/>
+        <a:srgbClr val="49647D"/>
       </a:accent2>
       <a:accent3>
-        <a:srgbClr val="E7518C"/>
+        <a:srgbClr val="B3517F"/>
       </a:accent3>
       <a:accent4>
-        <a:srgbClr val="FFE718"/>
+        <a:srgbClr val="E3D559"/>
       </a:accent4>
       <a:accent5>
-        <a:srgbClr val="AB79B3"/>
+        <a:srgbClr val="825988"/>
       </a:accent5>
       <a:accent6>
-        <a:srgbClr val="D6B6D6"/>
+        <a:srgbClr val="CEB9D6"/>
       </a:accent6>
       <a:hlink>
-        <a:srgbClr val="106584"/>
+        <a:srgbClr val="69839C"/>
       </a:hlink>
       <a:folHlink>
-        <a:srgbClr val="E7518C"/>
+        <a:srgbClr val="B8BB8B"/>
       </a:folHlink>
     </a:clrScheme>
     <a:fontScheme name="Lettertype Certe">

</xml_diff>